<commit_message>
Subiendo ultimos detalles , subida de video en 13 minutos
</commit_message>
<xml_diff>
--- a/VibeFit - Proyecto de cátedra.docx
+++ b/VibeFit - Proyecto de cátedra.docx
@@ -51,6 +51,9 @@
         <w:jc w:val="center"/>
       </w:pPr>
       <w:r>
+        <w:rPr>
+          <w:noProof/>
+        </w:rPr>
         <w:drawing>
           <wp:inline distT="0" distB="0" distL="0" distR="0" wp14:anchorId="5F8CD473" wp14:editId="38BF31E5">
             <wp:extent cx="982980" cy="1344717"/>
@@ -1856,10 +1859,11 @@
       <w:r>
         <w:rPr>
           <w:rFonts w:ascii="Times New Roman" w:hAnsi="Times New Roman" w:cs="Times New Roman"/>
+          <w:noProof/>
         </w:rPr>
         <w:lastRenderedPageBreak/>
         <w:drawing>
-          <wp:anchor distT="0" distB="0" distL="114300" distR="114300" simplePos="0" relativeHeight="251658240" behindDoc="1" locked="0" layoutInCell="1" allowOverlap="1" wp14:anchorId="19D5E082" wp14:editId="373BF501">
+          <wp:anchor distT="0" distB="0" distL="114300" distR="114300" simplePos="0" relativeHeight="251658240" behindDoc="1" locked="0" layoutInCell="1" allowOverlap="1" wp14:anchorId="19D5E082" wp14:editId="313160CC">
             <wp:simplePos x="0" y="0"/>
             <wp:positionH relativeFrom="margin">
               <wp:posOffset>-548640</wp:posOffset>
@@ -2263,14 +2267,6 @@
           <w:rFonts w:ascii="Times New Roman" w:hAnsi="Times New Roman" w:cs="Times New Roman"/>
         </w:rPr>
       </w:pPr>
-    </w:p>
-    <w:p>
-      <w:pPr>
-        <w:pStyle w:val="Prrafodelista"/>
-        <w:rPr>
-          <w:rFonts w:ascii="Times New Roman" w:hAnsi="Times New Roman" w:cs="Times New Roman"/>
-        </w:rPr>
-      </w:pPr>
       <w:r>
         <w:rPr>
           <w:rFonts w:ascii="Times New Roman" w:hAnsi="Times New Roman" w:cs="Times New Roman"/>
@@ -2291,13 +2287,6 @@
         </w:rPr>
         <w:t xml:space="preserve"> debía normalizarse para evitar redundancia</w:t>
       </w:r>
-    </w:p>
-    <w:p>
-      <w:pPr>
-        <w:rPr>
-          <w:rFonts w:ascii="Times New Roman" w:hAnsi="Times New Roman" w:cs="Times New Roman"/>
-        </w:rPr>
-      </w:pPr>
     </w:p>
     <w:p>
       <w:pPr>
@@ -2377,1022 +2366,16 @@
       <w:r>
         <w:rPr>
           <w:rFonts w:ascii="Times New Roman" w:hAnsi="Times New Roman" w:cs="Times New Roman"/>
-        </w:rPr>
-        <w:t>Nueva estructura del modelo en 2FN</w:t>
-      </w:r>
-    </w:p>
-    <w:p>
-      <w:pPr>
-        <w:rPr>
-          <w:rFonts w:ascii="Times New Roman" w:hAnsi="Times New Roman" w:cs="Times New Roman"/>
-        </w:rPr>
-      </w:pPr>
-    </w:p>
-    <w:p>
-      <w:pPr>
-        <w:rPr>
-          <w:rFonts w:ascii="Times New Roman" w:hAnsi="Times New Roman" w:cs="Times New Roman"/>
-        </w:rPr>
-      </w:pPr>
-      <w:r>
-        <w:rPr>
-          <w:rFonts w:ascii="Times New Roman" w:hAnsi="Times New Roman" w:cs="Times New Roman"/>
-        </w:rPr>
-        <w:t xml:space="preserve">Se crearon nuevas entidades para eliminar dependencias parciales y centralizar información que se repetía </w:t>
-      </w:r>
-      <w:r>
-        <w:rPr>
-          <w:rFonts w:ascii="Times New Roman" w:hAnsi="Times New Roman" w:cs="Times New Roman"/>
-        </w:rPr>
-        <w:t>las entidades resultantes en 2FN son:</w:t>
-      </w:r>
-    </w:p>
-    <w:p>
-      <w:pPr>
-        <w:rPr>
-          <w:rFonts w:ascii="Times New Roman" w:hAnsi="Times New Roman" w:cs="Times New Roman"/>
-        </w:rPr>
-      </w:pPr>
-      <w:r>
-        <w:rPr>
-          <w:rFonts w:ascii="Times New Roman" w:hAnsi="Times New Roman" w:cs="Times New Roman"/>
-        </w:rPr>
-        <w:t xml:space="preserve">Socio </w:t>
-      </w:r>
-    </w:p>
-    <w:p>
-      <w:pPr>
-        <w:pStyle w:val="Prrafodelista"/>
-        <w:numPr>
-          <w:ilvl w:val="0"/>
-          <w:numId w:val="12"/>
-        </w:numPr>
-        <w:ind w:left="360"/>
-        <w:rPr>
-          <w:rFonts w:ascii="Times New Roman" w:hAnsi="Times New Roman" w:cs="Times New Roman"/>
-        </w:rPr>
-      </w:pPr>
-      <w:r>
-        <w:rPr>
-          <w:rFonts w:ascii="Times New Roman" w:hAnsi="Times New Roman" w:cs="Times New Roman"/>
-        </w:rPr>
-        <w:t>Id_socio</w:t>
-      </w:r>
-    </w:p>
-    <w:p>
-      <w:pPr>
-        <w:pStyle w:val="Prrafodelista"/>
-        <w:numPr>
-          <w:ilvl w:val="0"/>
-          <w:numId w:val="12"/>
-        </w:numPr>
-        <w:ind w:left="360"/>
-        <w:rPr>
-          <w:rFonts w:ascii="Times New Roman" w:hAnsi="Times New Roman" w:cs="Times New Roman"/>
-        </w:rPr>
-      </w:pPr>
-      <w:r>
-        <w:rPr>
-          <w:rFonts w:ascii="Times New Roman" w:hAnsi="Times New Roman" w:cs="Times New Roman"/>
-        </w:rPr>
-        <w:t>Nombre_completo</w:t>
-      </w:r>
-    </w:p>
-    <w:p>
-      <w:pPr>
-        <w:pStyle w:val="Prrafodelista"/>
-        <w:numPr>
-          <w:ilvl w:val="0"/>
-          <w:numId w:val="12"/>
-        </w:numPr>
-        <w:ind w:left="360"/>
-        <w:rPr>
-          <w:rFonts w:ascii="Times New Roman" w:hAnsi="Times New Roman" w:cs="Times New Roman"/>
-        </w:rPr>
-      </w:pPr>
-      <w:r>
-        <w:rPr>
-          <w:rFonts w:ascii="Times New Roman" w:hAnsi="Times New Roman" w:cs="Times New Roman"/>
-        </w:rPr>
-        <w:t>Correo</w:t>
-      </w:r>
-    </w:p>
-    <w:p>
-      <w:pPr>
-        <w:pStyle w:val="Prrafodelista"/>
-        <w:numPr>
-          <w:ilvl w:val="0"/>
-          <w:numId w:val="12"/>
-        </w:numPr>
-        <w:ind w:left="360"/>
-        <w:rPr>
-          <w:rFonts w:ascii="Times New Roman" w:hAnsi="Times New Roman" w:cs="Times New Roman"/>
-        </w:rPr>
-      </w:pPr>
-      <w:r>
-        <w:rPr>
-          <w:rFonts w:ascii="Times New Roman" w:hAnsi="Times New Roman" w:cs="Times New Roman"/>
-        </w:rPr>
-        <w:t>Teléfono</w:t>
-      </w:r>
-    </w:p>
-    <w:p>
-      <w:pPr>
-        <w:pStyle w:val="Prrafodelista"/>
-        <w:numPr>
-          <w:ilvl w:val="0"/>
-          <w:numId w:val="12"/>
-        </w:numPr>
-        <w:ind w:left="360"/>
-        <w:rPr>
-          <w:rFonts w:ascii="Times New Roman" w:hAnsi="Times New Roman" w:cs="Times New Roman"/>
-        </w:rPr>
-      </w:pPr>
-      <w:proofErr w:type="spellStart"/>
-      <w:r>
-        <w:rPr>
-          <w:rFonts w:ascii="Times New Roman" w:hAnsi="Times New Roman" w:cs="Times New Roman"/>
-        </w:rPr>
-        <w:t>fecha_afiliacion</w:t>
-      </w:r>
-      <w:proofErr w:type="spellEnd"/>
-    </w:p>
-    <w:p>
-      <w:pPr>
-        <w:pStyle w:val="Prrafodelista"/>
-        <w:numPr>
-          <w:ilvl w:val="0"/>
-          <w:numId w:val="12"/>
-        </w:numPr>
-        <w:ind w:left="360"/>
-        <w:rPr>
-          <w:rFonts w:ascii="Times New Roman" w:hAnsi="Times New Roman" w:cs="Times New Roman"/>
-        </w:rPr>
-      </w:pPr>
-      <w:r>
-        <w:rPr>
-          <w:rFonts w:ascii="Times New Roman" w:hAnsi="Times New Roman" w:cs="Times New Roman"/>
-        </w:rPr>
-        <w:t>id_membresia</w:t>
-      </w:r>
-    </w:p>
-    <w:p>
-      <w:pPr>
-        <w:pBdr>
-          <w:bottom w:val="single" w:sz="6" w:space="1" w:color="auto"/>
-        </w:pBdr>
-        <w:rPr>
-          <w:rFonts w:ascii="Times New Roman" w:hAnsi="Times New Roman" w:cs="Times New Roman"/>
-        </w:rPr>
-      </w:pPr>
-    </w:p>
-    <w:p>
-      <w:pPr>
-        <w:rPr>
-          <w:rFonts w:ascii="Times New Roman" w:hAnsi="Times New Roman" w:cs="Times New Roman"/>
-        </w:rPr>
-      </w:pPr>
-      <w:proofErr w:type="spellStart"/>
-      <w:r>
-        <w:rPr>
-          <w:rFonts w:ascii="Times New Roman" w:hAnsi="Times New Roman" w:cs="Times New Roman"/>
-        </w:rPr>
-        <w:t>Membresia</w:t>
-      </w:r>
-      <w:proofErr w:type="spellEnd"/>
-      <w:r>
-        <w:rPr>
-          <w:rFonts w:ascii="Times New Roman" w:hAnsi="Times New Roman" w:cs="Times New Roman"/>
-        </w:rPr>
-        <w:t xml:space="preserve"> </w:t>
-      </w:r>
-    </w:p>
-    <w:p>
-      <w:pPr>
-        <w:pStyle w:val="Prrafodelista"/>
-        <w:numPr>
-          <w:ilvl w:val="0"/>
-          <w:numId w:val="12"/>
-        </w:numPr>
-        <w:ind w:left="360"/>
-        <w:rPr>
-          <w:rFonts w:ascii="Times New Roman" w:hAnsi="Times New Roman" w:cs="Times New Roman"/>
-        </w:rPr>
-      </w:pPr>
-      <w:r>
-        <w:rPr>
-          <w:rFonts w:ascii="Times New Roman" w:hAnsi="Times New Roman" w:cs="Times New Roman"/>
-        </w:rPr>
-        <w:t>id_membresia</w:t>
-      </w:r>
-    </w:p>
-    <w:p>
-      <w:pPr>
-        <w:pStyle w:val="Prrafodelista"/>
-        <w:numPr>
-          <w:ilvl w:val="0"/>
-          <w:numId w:val="12"/>
-        </w:numPr>
-        <w:ind w:left="360"/>
-        <w:rPr>
-          <w:rFonts w:ascii="Times New Roman" w:hAnsi="Times New Roman" w:cs="Times New Roman"/>
-        </w:rPr>
-      </w:pPr>
-      <w:proofErr w:type="spellStart"/>
-      <w:r>
-        <w:rPr>
-          <w:rFonts w:ascii="Times New Roman" w:hAnsi="Times New Roman" w:cs="Times New Roman"/>
-        </w:rPr>
-        <w:t>tipo_membresia</w:t>
-      </w:r>
-      <w:proofErr w:type="spellEnd"/>
-    </w:p>
-    <w:p>
-      <w:pPr>
-        <w:pStyle w:val="Prrafodelista"/>
-        <w:numPr>
-          <w:ilvl w:val="0"/>
-          <w:numId w:val="12"/>
-        </w:numPr>
-        <w:ind w:left="360"/>
-        <w:rPr>
-          <w:rFonts w:ascii="Times New Roman" w:hAnsi="Times New Roman" w:cs="Times New Roman"/>
-        </w:rPr>
-      </w:pPr>
-      <w:r>
-        <w:rPr>
-          <w:rFonts w:ascii="Times New Roman" w:hAnsi="Times New Roman" w:cs="Times New Roman"/>
-        </w:rPr>
-        <w:t>beneficios</w:t>
-      </w:r>
-    </w:p>
-    <w:p>
-      <w:pPr>
-        <w:pStyle w:val="Prrafodelista"/>
-        <w:numPr>
-          <w:ilvl w:val="0"/>
-          <w:numId w:val="12"/>
-        </w:numPr>
-        <w:ind w:left="360"/>
-        <w:rPr>
-          <w:rFonts w:ascii="Times New Roman" w:hAnsi="Times New Roman" w:cs="Times New Roman"/>
-        </w:rPr>
-      </w:pPr>
-      <w:r>
-        <w:rPr>
-          <w:rFonts w:ascii="Times New Roman" w:hAnsi="Times New Roman" w:cs="Times New Roman"/>
-        </w:rPr>
-        <w:t>precio</w:t>
-      </w:r>
-    </w:p>
-    <w:p>
-      <w:pPr>
-        <w:pStyle w:val="Prrafodelista"/>
-        <w:numPr>
-          <w:ilvl w:val="0"/>
-          <w:numId w:val="12"/>
-        </w:numPr>
-        <w:pBdr>
-          <w:bottom w:val="single" w:sz="6" w:space="1" w:color="auto"/>
-        </w:pBdr>
-        <w:ind w:left="360"/>
-        <w:rPr>
-          <w:rFonts w:ascii="Times New Roman" w:hAnsi="Times New Roman" w:cs="Times New Roman"/>
-        </w:rPr>
-      </w:pPr>
-      <w:r>
-        <w:rPr>
-          <w:rFonts w:ascii="Times New Roman" w:hAnsi="Times New Roman" w:cs="Times New Roman"/>
-        </w:rPr>
-        <w:t>duración_meses</w:t>
-      </w:r>
-    </w:p>
-    <w:p>
-      <w:pPr>
-        <w:rPr>
-          <w:rFonts w:ascii="Times New Roman" w:hAnsi="Times New Roman" w:cs="Times New Roman"/>
-        </w:rPr>
-      </w:pPr>
-      <w:r>
-        <w:rPr>
-          <w:rFonts w:ascii="Times New Roman" w:hAnsi="Times New Roman" w:cs="Times New Roman"/>
-        </w:rPr>
-        <w:lastRenderedPageBreak/>
-        <w:t>Entrenador</w:t>
-      </w:r>
-    </w:p>
-    <w:p>
-      <w:pPr>
-        <w:pStyle w:val="Prrafodelista"/>
-        <w:numPr>
-          <w:ilvl w:val="0"/>
-          <w:numId w:val="12"/>
-        </w:numPr>
-        <w:ind w:left="357" w:hanging="357"/>
-        <w:mirrorIndents/>
-        <w:rPr>
-          <w:rFonts w:ascii="Times New Roman" w:hAnsi="Times New Roman" w:cs="Times New Roman"/>
-        </w:rPr>
-      </w:pPr>
-      <w:proofErr w:type="spellStart"/>
-      <w:r>
-        <w:rPr>
-          <w:rFonts w:ascii="Times New Roman" w:hAnsi="Times New Roman" w:cs="Times New Roman"/>
-        </w:rPr>
-        <w:t>id_entrenador</w:t>
-      </w:r>
-      <w:proofErr w:type="spellEnd"/>
-    </w:p>
-    <w:p>
-      <w:pPr>
-        <w:pStyle w:val="Prrafodelista"/>
-        <w:numPr>
-          <w:ilvl w:val="0"/>
-          <w:numId w:val="12"/>
-        </w:numPr>
-        <w:ind w:left="357" w:hanging="357"/>
-        <w:mirrorIndents/>
-        <w:rPr>
-          <w:rFonts w:ascii="Times New Roman" w:hAnsi="Times New Roman" w:cs="Times New Roman"/>
-        </w:rPr>
-      </w:pPr>
-      <w:r>
-        <w:rPr>
-          <w:rFonts w:ascii="Times New Roman" w:hAnsi="Times New Roman" w:cs="Times New Roman"/>
-        </w:rPr>
-        <w:t>nombre_completo</w:t>
-      </w:r>
-    </w:p>
-    <w:p>
-      <w:pPr>
-        <w:pStyle w:val="Prrafodelista"/>
-        <w:numPr>
-          <w:ilvl w:val="0"/>
-          <w:numId w:val="12"/>
-        </w:numPr>
-        <w:ind w:left="357" w:hanging="357"/>
-        <w:mirrorIndents/>
-        <w:rPr>
-          <w:rFonts w:ascii="Times New Roman" w:hAnsi="Times New Roman" w:cs="Times New Roman"/>
-        </w:rPr>
-      </w:pPr>
-      <w:r>
-        <w:rPr>
-          <w:rFonts w:ascii="Times New Roman" w:hAnsi="Times New Roman" w:cs="Times New Roman"/>
-        </w:rPr>
-        <w:t>correo</w:t>
-      </w:r>
-    </w:p>
-    <w:p>
-      <w:pPr>
-        <w:pStyle w:val="Prrafodelista"/>
-        <w:numPr>
-          <w:ilvl w:val="0"/>
-          <w:numId w:val="12"/>
-        </w:numPr>
-        <w:ind w:left="357" w:hanging="357"/>
-        <w:mirrorIndents/>
-        <w:rPr>
-          <w:rFonts w:ascii="Times New Roman" w:hAnsi="Times New Roman" w:cs="Times New Roman"/>
-        </w:rPr>
-      </w:pPr>
-      <w:proofErr w:type="spellStart"/>
-      <w:r>
-        <w:rPr>
-          <w:rFonts w:ascii="Times New Roman" w:hAnsi="Times New Roman" w:cs="Times New Roman"/>
-        </w:rPr>
-        <w:t>id_especialidad</w:t>
-      </w:r>
-      <w:proofErr w:type="spellEnd"/>
-    </w:p>
-    <w:p>
-      <w:pPr>
-        <w:pStyle w:val="Prrafodelista"/>
-        <w:numPr>
-          <w:ilvl w:val="0"/>
-          <w:numId w:val="12"/>
-        </w:numPr>
-        <w:pBdr>
-          <w:bottom w:val="single" w:sz="6" w:space="1" w:color="auto"/>
-        </w:pBdr>
-        <w:ind w:left="357" w:hanging="357"/>
-        <w:mirrorIndents/>
-        <w:rPr>
-          <w:rFonts w:ascii="Times New Roman" w:hAnsi="Times New Roman" w:cs="Times New Roman"/>
-        </w:rPr>
-      </w:pPr>
-      <w:r>
-        <w:rPr>
-          <w:rFonts w:ascii="Times New Roman" w:hAnsi="Times New Roman" w:cs="Times New Roman"/>
-        </w:rPr>
-        <w:t>salario</w:t>
-      </w:r>
-    </w:p>
-    <w:p>
-      <w:pPr>
-        <w:mirrorIndents/>
-        <w:rPr>
-          <w:rFonts w:ascii="Times New Roman" w:hAnsi="Times New Roman" w:cs="Times New Roman"/>
-        </w:rPr>
-      </w:pPr>
-      <w:r>
-        <w:rPr>
-          <w:rFonts w:ascii="Times New Roman" w:hAnsi="Times New Roman" w:cs="Times New Roman"/>
-        </w:rPr>
-        <w:t>Especialidad</w:t>
-      </w:r>
-    </w:p>
-    <w:p>
-      <w:pPr>
-        <w:pStyle w:val="Prrafodelista"/>
-        <w:numPr>
-          <w:ilvl w:val="0"/>
-          <w:numId w:val="12"/>
-        </w:numPr>
-        <w:ind w:left="360"/>
-        <w:rPr>
-          <w:rFonts w:ascii="Times New Roman" w:hAnsi="Times New Roman" w:cs="Times New Roman"/>
-        </w:rPr>
-      </w:pPr>
-      <w:proofErr w:type="spellStart"/>
-      <w:r>
-        <w:rPr>
-          <w:rFonts w:ascii="Times New Roman" w:hAnsi="Times New Roman" w:cs="Times New Roman"/>
-        </w:rPr>
-        <w:t>id_especialidad</w:t>
-      </w:r>
-      <w:proofErr w:type="spellEnd"/>
-    </w:p>
-    <w:p>
-      <w:pPr>
-        <w:pStyle w:val="Prrafodelista"/>
-        <w:numPr>
-          <w:ilvl w:val="0"/>
-          <w:numId w:val="12"/>
-        </w:numPr>
-        <w:pBdr>
-          <w:bottom w:val="single" w:sz="6" w:space="1" w:color="auto"/>
-        </w:pBdr>
-        <w:ind w:left="360"/>
-        <w:rPr>
-          <w:rFonts w:ascii="Times New Roman" w:hAnsi="Times New Roman" w:cs="Times New Roman"/>
-        </w:rPr>
-      </w:pPr>
-      <w:r>
-        <w:rPr>
-          <w:rFonts w:ascii="Times New Roman" w:hAnsi="Times New Roman" w:cs="Times New Roman"/>
-        </w:rPr>
-        <w:t>especialidad</w:t>
-      </w:r>
-    </w:p>
-    <w:p>
-      <w:pPr>
-        <w:rPr>
-          <w:rFonts w:ascii="Times New Roman" w:hAnsi="Times New Roman" w:cs="Times New Roman"/>
-        </w:rPr>
-      </w:pPr>
-      <w:r>
-        <w:rPr>
-          <w:rFonts w:ascii="Times New Roman" w:hAnsi="Times New Roman" w:cs="Times New Roman"/>
-        </w:rPr>
-        <w:t>Clase</w:t>
-      </w:r>
-    </w:p>
-    <w:p>
-      <w:pPr>
-        <w:pStyle w:val="Prrafodelista"/>
-        <w:numPr>
-          <w:ilvl w:val="0"/>
-          <w:numId w:val="12"/>
-        </w:numPr>
-        <w:ind w:left="360"/>
-        <w:rPr>
-          <w:rFonts w:ascii="Times New Roman" w:hAnsi="Times New Roman" w:cs="Times New Roman"/>
-        </w:rPr>
-      </w:pPr>
-      <w:proofErr w:type="spellStart"/>
-      <w:r>
-        <w:rPr>
-          <w:rFonts w:ascii="Times New Roman" w:hAnsi="Times New Roman" w:cs="Times New Roman"/>
-        </w:rPr>
-        <w:t>id_clase</w:t>
-      </w:r>
-      <w:proofErr w:type="spellEnd"/>
-    </w:p>
-    <w:p>
-      <w:pPr>
-        <w:pStyle w:val="Prrafodelista"/>
-        <w:numPr>
-          <w:ilvl w:val="0"/>
-          <w:numId w:val="12"/>
-        </w:numPr>
-        <w:ind w:left="360"/>
-        <w:rPr>
-          <w:rFonts w:ascii="Times New Roman" w:hAnsi="Times New Roman" w:cs="Times New Roman"/>
-        </w:rPr>
-      </w:pPr>
-      <w:proofErr w:type="spellStart"/>
-      <w:r>
-        <w:rPr>
-          <w:rFonts w:ascii="Times New Roman" w:hAnsi="Times New Roman" w:cs="Times New Roman"/>
-        </w:rPr>
-        <w:t>nombre_clase</w:t>
-      </w:r>
-      <w:proofErr w:type="spellEnd"/>
-    </w:p>
-    <w:p>
-      <w:pPr>
-        <w:pStyle w:val="Prrafodelista"/>
-        <w:numPr>
-          <w:ilvl w:val="0"/>
-          <w:numId w:val="12"/>
-        </w:numPr>
-        <w:ind w:left="360"/>
-        <w:rPr>
-          <w:rFonts w:ascii="Times New Roman" w:hAnsi="Times New Roman" w:cs="Times New Roman"/>
-        </w:rPr>
-      </w:pPr>
-      <w:proofErr w:type="spellStart"/>
-      <w:r>
-        <w:rPr>
-          <w:rFonts w:ascii="Times New Roman" w:hAnsi="Times New Roman" w:cs="Times New Roman"/>
-        </w:rPr>
-        <w:t>id_tipo_clase</w:t>
-      </w:r>
-      <w:proofErr w:type="spellEnd"/>
-    </w:p>
-    <w:p>
-      <w:pPr>
-        <w:pStyle w:val="Prrafodelista"/>
-        <w:numPr>
-          <w:ilvl w:val="0"/>
-          <w:numId w:val="12"/>
-        </w:numPr>
-        <w:ind w:left="360"/>
-        <w:rPr>
-          <w:rFonts w:ascii="Times New Roman" w:hAnsi="Times New Roman" w:cs="Times New Roman"/>
-        </w:rPr>
-      </w:pPr>
-      <w:r>
-        <w:rPr>
-          <w:rFonts w:ascii="Times New Roman" w:hAnsi="Times New Roman" w:cs="Times New Roman"/>
-        </w:rPr>
-        <w:t>disponibilidad</w:t>
-      </w:r>
-    </w:p>
-    <w:p>
-      <w:pPr>
-        <w:pStyle w:val="Prrafodelista"/>
-        <w:numPr>
-          <w:ilvl w:val="0"/>
-          <w:numId w:val="12"/>
-        </w:numPr>
-        <w:ind w:left="360"/>
-        <w:rPr>
-          <w:rFonts w:ascii="Times New Roman" w:hAnsi="Times New Roman" w:cs="Times New Roman"/>
-        </w:rPr>
-      </w:pPr>
-      <w:proofErr w:type="spellStart"/>
-      <w:r>
-        <w:rPr>
-          <w:rFonts w:ascii="Times New Roman" w:hAnsi="Times New Roman" w:cs="Times New Roman"/>
-        </w:rPr>
-        <w:t>horario_inicio</w:t>
-      </w:r>
-      <w:proofErr w:type="spellEnd"/>
-    </w:p>
-    <w:p>
-      <w:pPr>
-        <w:pStyle w:val="Prrafodelista"/>
-        <w:numPr>
-          <w:ilvl w:val="0"/>
-          <w:numId w:val="12"/>
-        </w:numPr>
-        <w:ind w:left="360"/>
-        <w:rPr>
-          <w:rFonts w:ascii="Times New Roman" w:hAnsi="Times New Roman" w:cs="Times New Roman"/>
-        </w:rPr>
-      </w:pPr>
-      <w:proofErr w:type="spellStart"/>
-      <w:r>
-        <w:rPr>
-          <w:rFonts w:ascii="Times New Roman" w:hAnsi="Times New Roman" w:cs="Times New Roman"/>
-        </w:rPr>
-        <w:t>horario_fin</w:t>
-      </w:r>
-      <w:proofErr w:type="spellEnd"/>
-    </w:p>
-    <w:p>
-      <w:pPr>
-        <w:pStyle w:val="Prrafodelista"/>
-        <w:numPr>
-          <w:ilvl w:val="0"/>
-          <w:numId w:val="12"/>
-        </w:numPr>
-        <w:pBdr>
-          <w:bottom w:val="single" w:sz="6" w:space="1" w:color="auto"/>
-        </w:pBdr>
-        <w:ind w:left="360"/>
-        <w:rPr>
-          <w:rFonts w:ascii="Times New Roman" w:hAnsi="Times New Roman" w:cs="Times New Roman"/>
-        </w:rPr>
-      </w:pPr>
-      <w:proofErr w:type="spellStart"/>
-      <w:r>
-        <w:rPr>
-          <w:rFonts w:ascii="Times New Roman" w:hAnsi="Times New Roman" w:cs="Times New Roman"/>
-        </w:rPr>
-        <w:t>id_entrenador</w:t>
-      </w:r>
-      <w:proofErr w:type="spellEnd"/>
-    </w:p>
-    <w:p>
-      <w:pPr>
-        <w:rPr>
-          <w:rFonts w:ascii="Times New Roman" w:hAnsi="Times New Roman" w:cs="Times New Roman"/>
-        </w:rPr>
-      </w:pPr>
-      <w:proofErr w:type="spellStart"/>
-      <w:r>
-        <w:rPr>
-          <w:rFonts w:ascii="Times New Roman" w:hAnsi="Times New Roman" w:cs="Times New Roman"/>
-        </w:rPr>
-        <w:t>Tipo_Clase</w:t>
-      </w:r>
-      <w:proofErr w:type="spellEnd"/>
-    </w:p>
-    <w:p>
-      <w:pPr>
-        <w:pStyle w:val="Prrafodelista"/>
-        <w:numPr>
-          <w:ilvl w:val="0"/>
-          <w:numId w:val="12"/>
-        </w:numPr>
-        <w:ind w:left="357" w:hanging="357"/>
-        <w:rPr>
-          <w:rFonts w:ascii="Times New Roman" w:hAnsi="Times New Roman" w:cs="Times New Roman"/>
-        </w:rPr>
-      </w:pPr>
-      <w:proofErr w:type="spellStart"/>
-      <w:r>
-        <w:rPr>
-          <w:rFonts w:ascii="Times New Roman" w:hAnsi="Times New Roman" w:cs="Times New Roman"/>
-        </w:rPr>
-        <w:t>id_tipo_clase</w:t>
-      </w:r>
-      <w:proofErr w:type="spellEnd"/>
-    </w:p>
-    <w:p>
-      <w:pPr>
-        <w:pStyle w:val="Prrafodelista"/>
-        <w:numPr>
-          <w:ilvl w:val="0"/>
-          <w:numId w:val="12"/>
-        </w:numPr>
-        <w:pBdr>
-          <w:bottom w:val="single" w:sz="6" w:space="1" w:color="auto"/>
-        </w:pBdr>
-        <w:ind w:left="357" w:hanging="357"/>
-        <w:rPr>
-          <w:rFonts w:ascii="Times New Roman" w:hAnsi="Times New Roman" w:cs="Times New Roman"/>
-        </w:rPr>
-      </w:pPr>
-      <w:proofErr w:type="spellStart"/>
-      <w:r>
-        <w:rPr>
-          <w:rFonts w:ascii="Times New Roman" w:hAnsi="Times New Roman" w:cs="Times New Roman"/>
-        </w:rPr>
-        <w:t>tipo_clase</w:t>
-      </w:r>
-      <w:proofErr w:type="spellEnd"/>
-    </w:p>
-    <w:p>
-      <w:pPr>
-        <w:rPr>
-          <w:rFonts w:ascii="Times New Roman" w:hAnsi="Times New Roman" w:cs="Times New Roman"/>
-        </w:rPr>
-      </w:pPr>
-      <w:r>
-        <w:rPr>
-          <w:rFonts w:ascii="Times New Roman" w:hAnsi="Times New Roman" w:cs="Times New Roman"/>
-        </w:rPr>
-        <w:t xml:space="preserve">Reserva </w:t>
-      </w:r>
-    </w:p>
-    <w:p>
-      <w:pPr>
-        <w:pStyle w:val="Prrafodelista"/>
-        <w:numPr>
-          <w:ilvl w:val="0"/>
-          <w:numId w:val="12"/>
-        </w:numPr>
-        <w:ind w:left="360"/>
-        <w:rPr>
-          <w:rFonts w:ascii="Times New Roman" w:hAnsi="Times New Roman" w:cs="Times New Roman"/>
-        </w:rPr>
-      </w:pPr>
-      <w:proofErr w:type="spellStart"/>
-      <w:r>
-        <w:rPr>
-          <w:rFonts w:ascii="Times New Roman" w:hAnsi="Times New Roman" w:cs="Times New Roman"/>
-        </w:rPr>
-        <w:t>id_reserva</w:t>
-      </w:r>
-      <w:proofErr w:type="spellEnd"/>
-    </w:p>
-    <w:p>
-      <w:pPr>
-        <w:pStyle w:val="Prrafodelista"/>
-        <w:numPr>
-          <w:ilvl w:val="0"/>
-          <w:numId w:val="12"/>
-        </w:numPr>
-        <w:ind w:left="360"/>
-        <w:rPr>
-          <w:rFonts w:ascii="Times New Roman" w:hAnsi="Times New Roman" w:cs="Times New Roman"/>
-        </w:rPr>
-      </w:pPr>
-      <w:proofErr w:type="spellStart"/>
-      <w:r>
-        <w:rPr>
-          <w:rFonts w:ascii="Times New Roman" w:hAnsi="Times New Roman" w:cs="Times New Roman"/>
-        </w:rPr>
-        <w:t>fecha_reserva</w:t>
-      </w:r>
-      <w:proofErr w:type="spellEnd"/>
-    </w:p>
-    <w:p>
-      <w:pPr>
-        <w:pStyle w:val="Prrafodelista"/>
-        <w:numPr>
-          <w:ilvl w:val="0"/>
-          <w:numId w:val="12"/>
-        </w:numPr>
-        <w:ind w:left="360"/>
-        <w:rPr>
-          <w:rFonts w:ascii="Times New Roman" w:hAnsi="Times New Roman" w:cs="Times New Roman"/>
-        </w:rPr>
-      </w:pPr>
-      <w:r>
-        <w:rPr>
-          <w:rFonts w:ascii="Times New Roman" w:hAnsi="Times New Roman" w:cs="Times New Roman"/>
-        </w:rPr>
-        <w:t>asistencia</w:t>
-      </w:r>
-    </w:p>
-    <w:p>
-      <w:pPr>
-        <w:pStyle w:val="Prrafodelista"/>
-        <w:numPr>
-          <w:ilvl w:val="0"/>
-          <w:numId w:val="12"/>
-        </w:numPr>
-        <w:ind w:left="360"/>
-        <w:rPr>
-          <w:rFonts w:ascii="Times New Roman" w:hAnsi="Times New Roman" w:cs="Times New Roman"/>
-        </w:rPr>
-      </w:pPr>
-      <w:r>
-        <w:rPr>
-          <w:rFonts w:ascii="Times New Roman" w:hAnsi="Times New Roman" w:cs="Times New Roman"/>
-        </w:rPr>
-        <w:t>id_socio</w:t>
-      </w:r>
-    </w:p>
-    <w:p>
-      <w:pPr>
-        <w:pStyle w:val="Prrafodelista"/>
-        <w:numPr>
-          <w:ilvl w:val="0"/>
-          <w:numId w:val="12"/>
-        </w:numPr>
-        <w:ind w:left="360"/>
-        <w:rPr>
-          <w:rFonts w:ascii="Times New Roman" w:hAnsi="Times New Roman" w:cs="Times New Roman"/>
-        </w:rPr>
-      </w:pPr>
-      <w:proofErr w:type="spellStart"/>
-      <w:r>
-        <w:rPr>
-          <w:rFonts w:ascii="Times New Roman" w:hAnsi="Times New Roman" w:cs="Times New Roman"/>
-        </w:rPr>
-        <w:t>id_clase</w:t>
-      </w:r>
-      <w:proofErr w:type="spellEnd"/>
-    </w:p>
-    <w:p>
-      <w:pPr>
-        <w:pBdr>
-          <w:bottom w:val="single" w:sz="6" w:space="1" w:color="auto"/>
-        </w:pBdr>
-        <w:rPr>
-          <w:rFonts w:ascii="Times New Roman" w:hAnsi="Times New Roman" w:cs="Times New Roman"/>
-        </w:rPr>
-      </w:pPr>
-    </w:p>
-    <w:p>
-      <w:pPr>
-        <w:rPr>
-          <w:rFonts w:ascii="Times New Roman" w:hAnsi="Times New Roman" w:cs="Times New Roman"/>
-        </w:rPr>
-      </w:pPr>
-      <w:r>
-        <w:rPr>
-          <w:rFonts w:ascii="Times New Roman" w:hAnsi="Times New Roman" w:cs="Times New Roman"/>
-        </w:rPr>
-        <w:t>Pago</w:t>
-      </w:r>
-    </w:p>
-    <w:p>
-      <w:pPr>
-        <w:pStyle w:val="Prrafodelista"/>
-        <w:numPr>
-          <w:ilvl w:val="0"/>
-          <w:numId w:val="12"/>
-        </w:numPr>
-        <w:ind w:left="360"/>
-        <w:rPr>
-          <w:rFonts w:ascii="Times New Roman" w:hAnsi="Times New Roman" w:cs="Times New Roman"/>
-        </w:rPr>
-      </w:pPr>
-      <w:proofErr w:type="spellStart"/>
-      <w:r>
-        <w:rPr>
-          <w:rFonts w:ascii="Times New Roman" w:hAnsi="Times New Roman" w:cs="Times New Roman"/>
-        </w:rPr>
-        <w:t>id_pago</w:t>
-      </w:r>
-      <w:proofErr w:type="spellEnd"/>
-    </w:p>
-    <w:p>
-      <w:pPr>
-        <w:pStyle w:val="Prrafodelista"/>
-        <w:numPr>
-          <w:ilvl w:val="0"/>
-          <w:numId w:val="12"/>
-        </w:numPr>
-        <w:ind w:left="360"/>
-        <w:rPr>
-          <w:rFonts w:ascii="Times New Roman" w:hAnsi="Times New Roman" w:cs="Times New Roman"/>
-        </w:rPr>
-      </w:pPr>
-      <w:proofErr w:type="spellStart"/>
-      <w:r>
-        <w:rPr>
-          <w:rFonts w:ascii="Times New Roman" w:hAnsi="Times New Roman" w:cs="Times New Roman"/>
-        </w:rPr>
-        <w:t>fecha_pago</w:t>
-      </w:r>
-      <w:proofErr w:type="spellEnd"/>
-    </w:p>
-    <w:p>
-      <w:pPr>
-        <w:pStyle w:val="Prrafodelista"/>
-        <w:numPr>
-          <w:ilvl w:val="0"/>
-          <w:numId w:val="12"/>
-        </w:numPr>
-        <w:ind w:left="360"/>
-        <w:rPr>
-          <w:rFonts w:ascii="Times New Roman" w:hAnsi="Times New Roman" w:cs="Times New Roman"/>
-        </w:rPr>
-      </w:pPr>
-      <w:proofErr w:type="spellStart"/>
-      <w:r>
-        <w:rPr>
-          <w:rFonts w:ascii="Times New Roman" w:hAnsi="Times New Roman" w:cs="Times New Roman"/>
-        </w:rPr>
-        <w:t>monto_pago</w:t>
-      </w:r>
-      <w:proofErr w:type="spellEnd"/>
-    </w:p>
-    <w:p>
-      <w:pPr>
-        <w:pStyle w:val="Prrafodelista"/>
-        <w:numPr>
-          <w:ilvl w:val="0"/>
-          <w:numId w:val="12"/>
-        </w:numPr>
-        <w:ind w:left="360"/>
-        <w:rPr>
-          <w:rFonts w:ascii="Times New Roman" w:hAnsi="Times New Roman" w:cs="Times New Roman"/>
-        </w:rPr>
-      </w:pPr>
-      <w:proofErr w:type="spellStart"/>
-      <w:r>
-        <w:rPr>
-          <w:rFonts w:ascii="Times New Roman" w:hAnsi="Times New Roman" w:cs="Times New Roman"/>
-        </w:rPr>
-        <w:t>id_metodo_pago</w:t>
-      </w:r>
-      <w:proofErr w:type="spellEnd"/>
-    </w:p>
-    <w:p>
-      <w:pPr>
-        <w:pStyle w:val="Prrafodelista"/>
-        <w:numPr>
-          <w:ilvl w:val="0"/>
-          <w:numId w:val="12"/>
-        </w:numPr>
-        <w:pBdr>
-          <w:bottom w:val="single" w:sz="6" w:space="1" w:color="auto"/>
-        </w:pBdr>
-        <w:ind w:left="360"/>
-        <w:rPr>
-          <w:rFonts w:ascii="Times New Roman" w:hAnsi="Times New Roman" w:cs="Times New Roman"/>
-        </w:rPr>
-      </w:pPr>
-      <w:r>
-        <w:rPr>
-          <w:rFonts w:ascii="Times New Roman" w:hAnsi="Times New Roman" w:cs="Times New Roman"/>
-        </w:rPr>
-        <w:t>id_socio</w:t>
-      </w:r>
-    </w:p>
-    <w:p>
-      <w:pPr>
-        <w:rPr>
-          <w:rFonts w:ascii="Times New Roman" w:hAnsi="Times New Roman" w:cs="Times New Roman"/>
-        </w:rPr>
-      </w:pPr>
-      <w:proofErr w:type="spellStart"/>
-      <w:r>
-        <w:rPr>
-          <w:rFonts w:ascii="Times New Roman" w:hAnsi="Times New Roman" w:cs="Times New Roman"/>
-        </w:rPr>
-        <w:t>Metodo_Pago</w:t>
-      </w:r>
-      <w:proofErr w:type="spellEnd"/>
-    </w:p>
-    <w:p>
-      <w:pPr>
-        <w:pStyle w:val="Prrafodelista"/>
-        <w:numPr>
-          <w:ilvl w:val="0"/>
-          <w:numId w:val="12"/>
-        </w:numPr>
-        <w:ind w:left="360"/>
-        <w:rPr>
-          <w:rFonts w:ascii="Times New Roman" w:hAnsi="Times New Roman" w:cs="Times New Roman"/>
-        </w:rPr>
-      </w:pPr>
-      <w:proofErr w:type="spellStart"/>
-      <w:r>
-        <w:rPr>
-          <w:rFonts w:ascii="Times New Roman" w:hAnsi="Times New Roman" w:cs="Times New Roman"/>
-        </w:rPr>
-        <w:t>id_metodo_pago</w:t>
-      </w:r>
-      <w:proofErr w:type="spellEnd"/>
-    </w:p>
-    <w:p>
-      <w:pPr>
-        <w:pStyle w:val="Prrafodelista"/>
-        <w:numPr>
-          <w:ilvl w:val="0"/>
-          <w:numId w:val="12"/>
-        </w:numPr>
-        <w:pBdr>
-          <w:bottom w:val="single" w:sz="6" w:space="1" w:color="auto"/>
-        </w:pBdr>
-        <w:ind w:left="360"/>
-        <w:rPr>
-          <w:rFonts w:ascii="Times New Roman" w:hAnsi="Times New Roman" w:cs="Times New Roman"/>
-        </w:rPr>
-      </w:pPr>
-      <w:proofErr w:type="spellStart"/>
-      <w:r>
-        <w:rPr>
-          <w:rFonts w:ascii="Times New Roman" w:hAnsi="Times New Roman" w:cs="Times New Roman"/>
-        </w:rPr>
-        <w:t>método_pago</w:t>
-      </w:r>
-      <w:proofErr w:type="spellEnd"/>
-    </w:p>
-    <w:p>
-      <w:pPr>
-        <w:pStyle w:val="Prrafodelista"/>
-        <w:numPr>
-          <w:ilvl w:val="1"/>
-          <w:numId w:val="5"/>
-        </w:numPr>
-        <w:rPr>
-          <w:rFonts w:ascii="Times New Roman" w:hAnsi="Times New Roman" w:cs="Times New Roman"/>
-        </w:rPr>
-      </w:pPr>
-      <w:r>
-        <w:rPr>
-          <w:rFonts w:ascii="Times New Roman" w:hAnsi="Times New Roman" w:cs="Times New Roman"/>
-        </w:rPr>
-        <w:lastRenderedPageBreak/>
+          <w:noProof/>
+        </w:rPr>
         <w:drawing>
-          <wp:anchor distT="0" distB="0" distL="114300" distR="114300" simplePos="0" relativeHeight="251659264" behindDoc="1" locked="0" layoutInCell="1" allowOverlap="1" wp14:anchorId="3B17F899" wp14:editId="5E29A1B1">
+          <wp:anchor distT="0" distB="0" distL="114300" distR="114300" simplePos="0" relativeHeight="251659264" behindDoc="1" locked="0" layoutInCell="1" allowOverlap="1" wp14:anchorId="3B17F899" wp14:editId="339227A7">
             <wp:simplePos x="0" y="0"/>
             <wp:positionH relativeFrom="page">
-              <wp:align>center</wp:align>
+              <wp:posOffset>724535</wp:posOffset>
             </wp:positionH>
             <wp:positionV relativeFrom="paragraph">
-              <wp:posOffset>384752</wp:posOffset>
+              <wp:posOffset>438150</wp:posOffset>
             </wp:positionV>
             <wp:extent cx="6014184" cy="3955472"/>
             <wp:effectExtent l="0" t="0" r="5715" b="6985"/>
@@ -3447,7 +2430,7 @@
         <w:rPr>
           <w:rFonts w:ascii="Times New Roman" w:hAnsi="Times New Roman" w:cs="Times New Roman"/>
         </w:rPr>
-        <w:t>Relaciones del DER en 2FN (con cardinalidades)</w:t>
+        <w:t>Nueva estructura del modelo en 2FN</w:t>
       </w:r>
     </w:p>
     <w:p>
@@ -3469,6 +2452,7 @@
           <w:sz w:val="32"/>
           <w:szCs w:val="32"/>
         </w:rPr>
+        <w:lastRenderedPageBreak/>
         <w:t>Modelo Lógico Final – Tercera Forma Normal (3FN)</w:t>
       </w:r>
     </w:p>
@@ -3629,7 +2613,6 @@
         <w:rPr>
           <w:rFonts w:ascii="Times New Roman" w:hAnsi="Times New Roman" w:cs="Times New Roman"/>
         </w:rPr>
-        <w:lastRenderedPageBreak/>
         <w:t>Entidades del Modelo Lógico en 3FN</w:t>
       </w:r>
     </w:p>
@@ -3642,1123 +2625,16 @@
       <w:r>
         <w:rPr>
           <w:rFonts w:ascii="Times New Roman" w:hAnsi="Times New Roman" w:cs="Times New Roman"/>
-        </w:rPr>
-        <w:t>Las entidades definitivas del proyecto son las siguientes:</w:t>
-      </w:r>
-    </w:p>
-    <w:p>
-      <w:pPr>
-        <w:pStyle w:val="Prrafodelista"/>
-        <w:numPr>
-          <w:ilvl w:val="0"/>
-          <w:numId w:val="15"/>
-        </w:numPr>
-        <w:rPr>
-          <w:rFonts w:ascii="Times New Roman" w:hAnsi="Times New Roman" w:cs="Times New Roman"/>
-        </w:rPr>
-      </w:pPr>
-      <w:r>
-        <w:rPr>
-          <w:rFonts w:ascii="Times New Roman" w:hAnsi="Times New Roman" w:cs="Times New Roman"/>
-        </w:rPr>
-        <w:t>Socio</w:t>
-      </w:r>
-    </w:p>
-    <w:p>
-      <w:pPr>
-        <w:pStyle w:val="Prrafodelista"/>
-        <w:numPr>
-          <w:ilvl w:val="0"/>
-          <w:numId w:val="17"/>
-        </w:numPr>
-        <w:rPr>
-          <w:rFonts w:ascii="Times New Roman" w:hAnsi="Times New Roman" w:cs="Times New Roman"/>
-        </w:rPr>
-      </w:pPr>
-      <w:r>
-        <w:rPr>
-          <w:rFonts w:ascii="Times New Roman" w:hAnsi="Times New Roman" w:cs="Times New Roman"/>
-        </w:rPr>
-        <w:t>id_socio</w:t>
-      </w:r>
-    </w:p>
-    <w:p>
-      <w:pPr>
-        <w:pStyle w:val="Prrafodelista"/>
-        <w:numPr>
-          <w:ilvl w:val="0"/>
-          <w:numId w:val="17"/>
-        </w:numPr>
-        <w:rPr>
-          <w:rFonts w:ascii="Times New Roman" w:hAnsi="Times New Roman" w:cs="Times New Roman"/>
-        </w:rPr>
-      </w:pPr>
-      <w:r>
-        <w:rPr>
-          <w:rFonts w:ascii="Times New Roman" w:hAnsi="Times New Roman" w:cs="Times New Roman"/>
-        </w:rPr>
-        <w:t>nombre_completo</w:t>
-      </w:r>
-    </w:p>
-    <w:p>
-      <w:pPr>
-        <w:pStyle w:val="Prrafodelista"/>
-        <w:numPr>
-          <w:ilvl w:val="0"/>
-          <w:numId w:val="17"/>
-        </w:numPr>
-        <w:rPr>
-          <w:rFonts w:ascii="Times New Roman" w:hAnsi="Times New Roman" w:cs="Times New Roman"/>
-        </w:rPr>
-      </w:pPr>
-      <w:r>
-        <w:rPr>
-          <w:rFonts w:ascii="Times New Roman" w:hAnsi="Times New Roman" w:cs="Times New Roman"/>
-        </w:rPr>
-        <w:t>correo</w:t>
-      </w:r>
-    </w:p>
-    <w:p>
-      <w:pPr>
-        <w:pStyle w:val="Prrafodelista"/>
-        <w:numPr>
-          <w:ilvl w:val="0"/>
-          <w:numId w:val="17"/>
-        </w:numPr>
-        <w:rPr>
-          <w:rFonts w:ascii="Times New Roman" w:hAnsi="Times New Roman" w:cs="Times New Roman"/>
-        </w:rPr>
-      </w:pPr>
-      <w:proofErr w:type="spellStart"/>
-      <w:r>
-        <w:rPr>
-          <w:rFonts w:ascii="Times New Roman" w:hAnsi="Times New Roman" w:cs="Times New Roman"/>
-        </w:rPr>
-        <w:t>telefono</w:t>
-      </w:r>
-      <w:proofErr w:type="spellEnd"/>
-    </w:p>
-    <w:p>
-      <w:pPr>
-        <w:pStyle w:val="Prrafodelista"/>
-        <w:numPr>
-          <w:ilvl w:val="0"/>
-          <w:numId w:val="17"/>
-        </w:numPr>
-        <w:rPr>
-          <w:rFonts w:ascii="Times New Roman" w:hAnsi="Times New Roman" w:cs="Times New Roman"/>
-        </w:rPr>
-      </w:pPr>
-      <w:proofErr w:type="spellStart"/>
-      <w:r>
-        <w:rPr>
-          <w:rFonts w:ascii="Times New Roman" w:hAnsi="Times New Roman" w:cs="Times New Roman"/>
-        </w:rPr>
-        <w:t>fecha_afiliacion</w:t>
-      </w:r>
-      <w:proofErr w:type="spellEnd"/>
-    </w:p>
-    <w:p>
-      <w:pPr>
-        <w:pStyle w:val="Prrafodelista"/>
-        <w:numPr>
-          <w:ilvl w:val="0"/>
-          <w:numId w:val="17"/>
-        </w:numPr>
-        <w:rPr>
-          <w:rFonts w:ascii="Times New Roman" w:hAnsi="Times New Roman" w:cs="Times New Roman"/>
-        </w:rPr>
-      </w:pPr>
-      <w:r>
-        <w:rPr>
-          <w:rFonts w:ascii="Times New Roman" w:hAnsi="Times New Roman" w:cs="Times New Roman"/>
-        </w:rPr>
-        <w:t>id_membresia</w:t>
-      </w:r>
-    </w:p>
-    <w:p>
-      <w:pPr>
-        <w:pBdr>
-          <w:bottom w:val="single" w:sz="6" w:space="1" w:color="auto"/>
-        </w:pBdr>
-        <w:rPr>
-          <w:rFonts w:ascii="Times New Roman" w:hAnsi="Times New Roman" w:cs="Times New Roman"/>
-        </w:rPr>
-      </w:pPr>
-    </w:p>
-    <w:p>
-      <w:pPr>
-        <w:pStyle w:val="Prrafodelista"/>
-        <w:rPr>
-          <w:rFonts w:ascii="Times New Roman" w:hAnsi="Times New Roman" w:cs="Times New Roman"/>
-        </w:rPr>
-      </w:pPr>
-    </w:p>
-    <w:p>
-      <w:pPr>
-        <w:pStyle w:val="Prrafodelista"/>
-        <w:numPr>
-          <w:ilvl w:val="0"/>
-          <w:numId w:val="15"/>
-        </w:numPr>
-        <w:rPr>
-          <w:rFonts w:ascii="Times New Roman" w:hAnsi="Times New Roman" w:cs="Times New Roman"/>
-        </w:rPr>
-      </w:pPr>
-      <w:proofErr w:type="spellStart"/>
-      <w:r>
-        <w:rPr>
-          <w:rFonts w:ascii="Times New Roman" w:hAnsi="Times New Roman" w:cs="Times New Roman"/>
-        </w:rPr>
-        <w:t>Membresia</w:t>
-      </w:r>
-      <w:proofErr w:type="spellEnd"/>
-    </w:p>
-    <w:p>
-      <w:pPr>
-        <w:pStyle w:val="Prrafodelista"/>
-        <w:numPr>
-          <w:ilvl w:val="0"/>
-          <w:numId w:val="17"/>
-        </w:numPr>
-        <w:rPr>
-          <w:rFonts w:ascii="Times New Roman" w:hAnsi="Times New Roman" w:cs="Times New Roman"/>
-        </w:rPr>
-      </w:pPr>
-      <w:r>
-        <w:rPr>
-          <w:rFonts w:ascii="Times New Roman" w:hAnsi="Times New Roman" w:cs="Times New Roman"/>
-        </w:rPr>
-        <w:t>Id_membresia</w:t>
-      </w:r>
-    </w:p>
-    <w:p>
-      <w:pPr>
-        <w:pStyle w:val="Prrafodelista"/>
-        <w:numPr>
-          <w:ilvl w:val="0"/>
-          <w:numId w:val="17"/>
-        </w:numPr>
-        <w:rPr>
-          <w:rFonts w:ascii="Times New Roman" w:hAnsi="Times New Roman" w:cs="Times New Roman"/>
-        </w:rPr>
-      </w:pPr>
-      <w:proofErr w:type="spellStart"/>
-      <w:r>
-        <w:rPr>
-          <w:rFonts w:ascii="Times New Roman" w:hAnsi="Times New Roman" w:cs="Times New Roman"/>
-        </w:rPr>
-        <w:t>Tipo_membresia</w:t>
-      </w:r>
-      <w:proofErr w:type="spellEnd"/>
-    </w:p>
-    <w:p>
-      <w:pPr>
-        <w:pStyle w:val="Prrafodelista"/>
-        <w:numPr>
-          <w:ilvl w:val="0"/>
-          <w:numId w:val="17"/>
-        </w:numPr>
-        <w:rPr>
-          <w:rFonts w:ascii="Times New Roman" w:hAnsi="Times New Roman" w:cs="Times New Roman"/>
-        </w:rPr>
-      </w:pPr>
-      <w:r>
-        <w:rPr>
-          <w:rFonts w:ascii="Times New Roman" w:hAnsi="Times New Roman" w:cs="Times New Roman"/>
-        </w:rPr>
-        <w:t>Beneficios</w:t>
-      </w:r>
-    </w:p>
-    <w:p>
-      <w:pPr>
-        <w:pStyle w:val="Prrafodelista"/>
-        <w:numPr>
-          <w:ilvl w:val="0"/>
-          <w:numId w:val="17"/>
-        </w:numPr>
-        <w:rPr>
-          <w:rFonts w:ascii="Times New Roman" w:hAnsi="Times New Roman" w:cs="Times New Roman"/>
-        </w:rPr>
-      </w:pPr>
-      <w:r>
-        <w:rPr>
-          <w:rFonts w:ascii="Times New Roman" w:hAnsi="Times New Roman" w:cs="Times New Roman"/>
-        </w:rPr>
-        <w:t>Precio</w:t>
-      </w:r>
-    </w:p>
-    <w:p>
-      <w:pPr>
-        <w:pStyle w:val="Prrafodelista"/>
-        <w:numPr>
-          <w:ilvl w:val="0"/>
-          <w:numId w:val="17"/>
-        </w:numPr>
-        <w:rPr>
-          <w:rFonts w:ascii="Times New Roman" w:hAnsi="Times New Roman" w:cs="Times New Roman"/>
-        </w:rPr>
-      </w:pPr>
-      <w:r>
-        <w:rPr>
-          <w:rFonts w:ascii="Times New Roman" w:hAnsi="Times New Roman" w:cs="Times New Roman"/>
-        </w:rPr>
-        <w:t>Duración_meses</w:t>
-      </w:r>
-    </w:p>
-    <w:p>
-      <w:pPr>
-        <w:pBdr>
-          <w:bottom w:val="single" w:sz="6" w:space="1" w:color="auto"/>
-        </w:pBdr>
-        <w:rPr>
-          <w:rFonts w:ascii="Times New Roman" w:hAnsi="Times New Roman" w:cs="Times New Roman"/>
-        </w:rPr>
-      </w:pPr>
-    </w:p>
-    <w:p>
-      <w:pPr>
-        <w:ind w:left="360"/>
-        <w:rPr>
-          <w:rFonts w:ascii="Times New Roman" w:hAnsi="Times New Roman" w:cs="Times New Roman"/>
-        </w:rPr>
-      </w:pPr>
-    </w:p>
-    <w:p>
-      <w:pPr>
-        <w:pStyle w:val="Prrafodelista"/>
-        <w:numPr>
-          <w:ilvl w:val="0"/>
-          <w:numId w:val="17"/>
-        </w:numPr>
-        <w:rPr>
-          <w:rFonts w:ascii="Times New Roman" w:hAnsi="Times New Roman" w:cs="Times New Roman"/>
-        </w:rPr>
-      </w:pPr>
-      <w:proofErr w:type="spellStart"/>
-      <w:r>
-        <w:rPr>
-          <w:rFonts w:ascii="Times New Roman" w:hAnsi="Times New Roman" w:cs="Times New Roman"/>
-        </w:rPr>
-        <w:t>Tipo_membresia</w:t>
-      </w:r>
-      <w:proofErr w:type="spellEnd"/>
-    </w:p>
-    <w:p>
-      <w:pPr>
-        <w:pStyle w:val="Prrafodelista"/>
-        <w:numPr>
-          <w:ilvl w:val="0"/>
-          <w:numId w:val="18"/>
-        </w:numPr>
-        <w:rPr>
-          <w:rFonts w:ascii="Times New Roman" w:hAnsi="Times New Roman" w:cs="Times New Roman"/>
-        </w:rPr>
-      </w:pPr>
-      <w:r>
-        <w:rPr>
-          <w:rFonts w:ascii="Times New Roman" w:hAnsi="Times New Roman" w:cs="Times New Roman"/>
-        </w:rPr>
-        <w:t>Id_tipo_membresia</w:t>
-      </w:r>
-    </w:p>
-    <w:p>
-      <w:pPr>
-        <w:pStyle w:val="Prrafodelista"/>
-        <w:numPr>
-          <w:ilvl w:val="0"/>
-          <w:numId w:val="18"/>
-        </w:numPr>
-        <w:rPr>
-          <w:rFonts w:ascii="Times New Roman" w:hAnsi="Times New Roman" w:cs="Times New Roman"/>
-        </w:rPr>
-      </w:pPr>
-      <w:proofErr w:type="spellStart"/>
-      <w:r>
-        <w:rPr>
-          <w:rFonts w:ascii="Times New Roman" w:hAnsi="Times New Roman" w:cs="Times New Roman"/>
-        </w:rPr>
-        <w:t>Tipo_membresia</w:t>
-      </w:r>
-      <w:proofErr w:type="spellEnd"/>
-    </w:p>
-    <w:p>
-      <w:pPr>
-        <w:pBdr>
-          <w:bottom w:val="single" w:sz="6" w:space="1" w:color="auto"/>
-        </w:pBdr>
-        <w:rPr>
-          <w:rFonts w:ascii="Times New Roman" w:hAnsi="Times New Roman" w:cs="Times New Roman"/>
-        </w:rPr>
-      </w:pPr>
-    </w:p>
-    <w:p>
-      <w:pPr>
-        <w:pStyle w:val="Prrafodelista"/>
-        <w:numPr>
-          <w:ilvl w:val="0"/>
-          <w:numId w:val="19"/>
-        </w:numPr>
-        <w:rPr>
-          <w:rFonts w:ascii="Times New Roman" w:hAnsi="Times New Roman" w:cs="Times New Roman"/>
-        </w:rPr>
-      </w:pPr>
-      <w:r>
-        <w:rPr>
-          <w:rFonts w:ascii="Times New Roman" w:hAnsi="Times New Roman" w:cs="Times New Roman"/>
-        </w:rPr>
-        <w:t>Entrenador</w:t>
-      </w:r>
-    </w:p>
-    <w:p>
-      <w:pPr>
-        <w:pStyle w:val="Prrafodelista"/>
-        <w:numPr>
-          <w:ilvl w:val="0"/>
-          <w:numId w:val="19"/>
-        </w:numPr>
-        <w:ind w:left="1040"/>
-        <w:rPr>
-          <w:rFonts w:ascii="Times New Roman" w:hAnsi="Times New Roman" w:cs="Times New Roman"/>
-        </w:rPr>
-      </w:pPr>
-      <w:r>
-        <w:rPr>
-          <w:rFonts w:ascii="Times New Roman" w:hAnsi="Times New Roman" w:cs="Times New Roman"/>
-        </w:rPr>
-        <w:t>Nombre_completo</w:t>
-      </w:r>
-    </w:p>
-    <w:p>
-      <w:pPr>
-        <w:pStyle w:val="Prrafodelista"/>
-        <w:numPr>
-          <w:ilvl w:val="0"/>
-          <w:numId w:val="19"/>
-        </w:numPr>
-        <w:ind w:left="1040"/>
-        <w:rPr>
-          <w:rFonts w:ascii="Times New Roman" w:hAnsi="Times New Roman" w:cs="Times New Roman"/>
-        </w:rPr>
-      </w:pPr>
-      <w:r>
-        <w:rPr>
-          <w:rFonts w:ascii="Times New Roman" w:hAnsi="Times New Roman" w:cs="Times New Roman"/>
-        </w:rPr>
-        <w:t>Correo</w:t>
-      </w:r>
-    </w:p>
-    <w:p>
-      <w:pPr>
-        <w:pStyle w:val="Prrafodelista"/>
-        <w:numPr>
-          <w:ilvl w:val="0"/>
-          <w:numId w:val="19"/>
-        </w:numPr>
-        <w:ind w:left="1040"/>
-        <w:rPr>
-          <w:rFonts w:ascii="Times New Roman" w:hAnsi="Times New Roman" w:cs="Times New Roman"/>
-        </w:rPr>
-      </w:pPr>
-      <w:proofErr w:type="spellStart"/>
-      <w:r>
-        <w:rPr>
-          <w:rFonts w:ascii="Times New Roman" w:hAnsi="Times New Roman" w:cs="Times New Roman"/>
-        </w:rPr>
-        <w:t>Telefono</w:t>
-      </w:r>
-      <w:proofErr w:type="spellEnd"/>
-    </w:p>
-    <w:p>
-      <w:pPr>
-        <w:pStyle w:val="Prrafodelista"/>
-        <w:numPr>
-          <w:ilvl w:val="0"/>
-          <w:numId w:val="19"/>
-        </w:numPr>
-        <w:ind w:left="1040"/>
-        <w:rPr>
-          <w:rFonts w:ascii="Times New Roman" w:hAnsi="Times New Roman" w:cs="Times New Roman"/>
-        </w:rPr>
-      </w:pPr>
-      <w:proofErr w:type="spellStart"/>
-      <w:r>
-        <w:rPr>
-          <w:rFonts w:ascii="Times New Roman" w:hAnsi="Times New Roman" w:cs="Times New Roman"/>
-        </w:rPr>
-        <w:t>Id_especialidad</w:t>
-      </w:r>
-      <w:proofErr w:type="spellEnd"/>
-    </w:p>
-    <w:p>
-      <w:pPr>
-        <w:pStyle w:val="Prrafodelista"/>
-        <w:numPr>
-          <w:ilvl w:val="0"/>
-          <w:numId w:val="19"/>
-        </w:numPr>
-        <w:ind w:left="1040"/>
-        <w:rPr>
-          <w:rFonts w:ascii="Times New Roman" w:hAnsi="Times New Roman" w:cs="Times New Roman"/>
-        </w:rPr>
-      </w:pPr>
-      <w:r>
-        <w:rPr>
-          <w:rFonts w:ascii="Times New Roman" w:hAnsi="Times New Roman" w:cs="Times New Roman"/>
-        </w:rPr>
-        <w:t>Salari</w:t>
-      </w:r>
-      <w:r>
-        <w:rPr>
-          <w:rFonts w:ascii="Times New Roman" w:hAnsi="Times New Roman" w:cs="Times New Roman"/>
-        </w:rPr>
-        <w:t>o</w:t>
-      </w:r>
-    </w:p>
-    <w:p>
-      <w:pPr>
-        <w:pBdr>
-          <w:bottom w:val="single" w:sz="6" w:space="1" w:color="auto"/>
-        </w:pBdr>
-        <w:rPr>
-          <w:rFonts w:ascii="Times New Roman" w:hAnsi="Times New Roman" w:cs="Times New Roman"/>
-        </w:rPr>
-      </w:pPr>
-    </w:p>
-    <w:p>
-      <w:pPr>
-        <w:pStyle w:val="Prrafodelista"/>
-        <w:numPr>
-          <w:ilvl w:val="0"/>
-          <w:numId w:val="19"/>
-        </w:numPr>
-        <w:rPr>
-          <w:rFonts w:ascii="Times New Roman" w:hAnsi="Times New Roman" w:cs="Times New Roman"/>
-        </w:rPr>
-      </w:pPr>
-      <w:r>
-        <w:rPr>
-          <w:rFonts w:ascii="Times New Roman" w:hAnsi="Times New Roman" w:cs="Times New Roman"/>
-        </w:rPr>
-        <w:t>Especialidad</w:t>
-      </w:r>
-    </w:p>
-    <w:p>
-      <w:pPr>
-        <w:pStyle w:val="Prrafodelista"/>
-        <w:numPr>
-          <w:ilvl w:val="0"/>
-          <w:numId w:val="23"/>
-        </w:numPr>
-        <w:rPr>
-          <w:rFonts w:ascii="Times New Roman" w:hAnsi="Times New Roman" w:cs="Times New Roman"/>
-        </w:rPr>
-      </w:pPr>
-      <w:r>
-        <w:rPr>
-          <w:rFonts w:ascii="Times New Roman" w:hAnsi="Times New Roman" w:cs="Times New Roman"/>
-        </w:rPr>
-        <w:t>Especialidad</w:t>
-      </w:r>
-    </w:p>
-    <w:p>
-      <w:pPr>
-        <w:pBdr>
-          <w:bottom w:val="single" w:sz="6" w:space="1" w:color="auto"/>
-        </w:pBdr>
-        <w:rPr>
-          <w:rFonts w:ascii="Times New Roman" w:hAnsi="Times New Roman" w:cs="Times New Roman"/>
-        </w:rPr>
-      </w:pPr>
-    </w:p>
-    <w:p>
-      <w:pPr>
-        <w:pStyle w:val="Prrafodelista"/>
-        <w:numPr>
-          <w:ilvl w:val="0"/>
-          <w:numId w:val="23"/>
-        </w:numPr>
-        <w:ind w:left="723"/>
-        <w:rPr>
-          <w:rFonts w:ascii="Times New Roman" w:hAnsi="Times New Roman" w:cs="Times New Roman"/>
-        </w:rPr>
-      </w:pPr>
-      <w:r>
-        <w:rPr>
-          <w:rFonts w:ascii="Times New Roman" w:hAnsi="Times New Roman" w:cs="Times New Roman"/>
-        </w:rPr>
-        <w:t>Clase</w:t>
-      </w:r>
-    </w:p>
-    <w:p>
-      <w:pPr>
-        <w:pStyle w:val="Prrafodelista"/>
-        <w:numPr>
-          <w:ilvl w:val="0"/>
-          <w:numId w:val="24"/>
-        </w:numPr>
-        <w:ind w:left="1069"/>
-        <w:rPr>
-          <w:rFonts w:ascii="Times New Roman" w:hAnsi="Times New Roman" w:cs="Times New Roman"/>
-        </w:rPr>
-      </w:pPr>
-      <w:proofErr w:type="spellStart"/>
-      <w:r>
-        <w:rPr>
-          <w:rFonts w:ascii="Times New Roman" w:hAnsi="Times New Roman" w:cs="Times New Roman"/>
-        </w:rPr>
-        <w:t>Id_clase</w:t>
-      </w:r>
-      <w:proofErr w:type="spellEnd"/>
-    </w:p>
-    <w:p>
-      <w:pPr>
-        <w:pStyle w:val="Prrafodelista"/>
-        <w:numPr>
-          <w:ilvl w:val="0"/>
-          <w:numId w:val="24"/>
-        </w:numPr>
-        <w:ind w:left="1069"/>
-        <w:rPr>
-          <w:rFonts w:ascii="Times New Roman" w:hAnsi="Times New Roman" w:cs="Times New Roman"/>
-        </w:rPr>
-      </w:pPr>
-      <w:proofErr w:type="spellStart"/>
-      <w:r>
-        <w:rPr>
-          <w:rFonts w:ascii="Times New Roman" w:hAnsi="Times New Roman" w:cs="Times New Roman"/>
-        </w:rPr>
-        <w:t>Nombre_clase</w:t>
-      </w:r>
-      <w:proofErr w:type="spellEnd"/>
-    </w:p>
-    <w:p>
-      <w:pPr>
-        <w:pStyle w:val="Prrafodelista"/>
-        <w:numPr>
-          <w:ilvl w:val="0"/>
-          <w:numId w:val="24"/>
-        </w:numPr>
-        <w:ind w:left="1069"/>
-        <w:rPr>
-          <w:rFonts w:ascii="Times New Roman" w:hAnsi="Times New Roman" w:cs="Times New Roman"/>
-        </w:rPr>
-      </w:pPr>
-      <w:proofErr w:type="spellStart"/>
-      <w:r>
-        <w:rPr>
-          <w:rFonts w:ascii="Times New Roman" w:hAnsi="Times New Roman" w:cs="Times New Roman"/>
-        </w:rPr>
-        <w:lastRenderedPageBreak/>
-        <w:t>Tipo_clase</w:t>
-      </w:r>
-      <w:proofErr w:type="spellEnd"/>
-    </w:p>
-    <w:p>
-      <w:pPr>
-        <w:pStyle w:val="Prrafodelista"/>
-        <w:numPr>
-          <w:ilvl w:val="0"/>
-          <w:numId w:val="24"/>
-        </w:numPr>
-        <w:ind w:left="1069"/>
-        <w:rPr>
-          <w:rFonts w:ascii="Times New Roman" w:hAnsi="Times New Roman" w:cs="Times New Roman"/>
-        </w:rPr>
-      </w:pPr>
-      <w:r>
-        <w:rPr>
-          <w:rFonts w:ascii="Times New Roman" w:hAnsi="Times New Roman" w:cs="Times New Roman"/>
-        </w:rPr>
-        <w:t>Disponibilidad</w:t>
-      </w:r>
-    </w:p>
-    <w:p>
-      <w:pPr>
-        <w:pStyle w:val="Prrafodelista"/>
-        <w:numPr>
-          <w:ilvl w:val="0"/>
-          <w:numId w:val="24"/>
-        </w:numPr>
-        <w:ind w:left="1069"/>
-        <w:rPr>
-          <w:rFonts w:ascii="Times New Roman" w:hAnsi="Times New Roman" w:cs="Times New Roman"/>
-        </w:rPr>
-      </w:pPr>
-      <w:proofErr w:type="spellStart"/>
-      <w:r>
-        <w:rPr>
-          <w:rFonts w:ascii="Times New Roman" w:hAnsi="Times New Roman" w:cs="Times New Roman"/>
-        </w:rPr>
-        <w:t>Horario_inicio</w:t>
-      </w:r>
-      <w:proofErr w:type="spellEnd"/>
-    </w:p>
-    <w:p>
-      <w:pPr>
-        <w:pStyle w:val="Prrafodelista"/>
-        <w:numPr>
-          <w:ilvl w:val="0"/>
-          <w:numId w:val="24"/>
-        </w:numPr>
-        <w:ind w:left="1069"/>
-        <w:rPr>
-          <w:rFonts w:ascii="Times New Roman" w:hAnsi="Times New Roman" w:cs="Times New Roman"/>
-        </w:rPr>
-      </w:pPr>
-      <w:proofErr w:type="spellStart"/>
-      <w:r>
-        <w:rPr>
-          <w:rFonts w:ascii="Times New Roman" w:hAnsi="Times New Roman" w:cs="Times New Roman"/>
-        </w:rPr>
-        <w:t>Horario_fin</w:t>
-      </w:r>
-      <w:proofErr w:type="spellEnd"/>
-    </w:p>
-    <w:p>
-      <w:pPr>
-        <w:pStyle w:val="Prrafodelista"/>
-        <w:numPr>
-          <w:ilvl w:val="0"/>
-          <w:numId w:val="24"/>
-        </w:numPr>
-        <w:ind w:left="1069"/>
-        <w:rPr>
-          <w:rFonts w:ascii="Times New Roman" w:hAnsi="Times New Roman" w:cs="Times New Roman"/>
-        </w:rPr>
-      </w:pPr>
-      <w:proofErr w:type="spellStart"/>
-      <w:r>
-        <w:rPr>
-          <w:rFonts w:ascii="Times New Roman" w:hAnsi="Times New Roman" w:cs="Times New Roman"/>
-        </w:rPr>
-        <w:t>Id_entrenador</w:t>
-      </w:r>
-      <w:proofErr w:type="spellEnd"/>
-    </w:p>
-    <w:p>
-      <w:pPr>
-        <w:pBdr>
-          <w:bottom w:val="single" w:sz="6" w:space="1" w:color="auto"/>
-        </w:pBdr>
-        <w:rPr>
-          <w:rFonts w:ascii="Times New Roman" w:hAnsi="Times New Roman" w:cs="Times New Roman"/>
-        </w:rPr>
-      </w:pPr>
-    </w:p>
-    <w:p>
-      <w:pPr>
-        <w:pStyle w:val="Prrafodelista"/>
-        <w:numPr>
-          <w:ilvl w:val="0"/>
-          <w:numId w:val="24"/>
-        </w:numPr>
-        <w:ind w:left="723"/>
-        <w:rPr>
-          <w:rFonts w:ascii="Times New Roman" w:hAnsi="Times New Roman" w:cs="Times New Roman"/>
-        </w:rPr>
-      </w:pPr>
-      <w:proofErr w:type="spellStart"/>
-      <w:r>
-        <w:rPr>
-          <w:rFonts w:ascii="Times New Roman" w:hAnsi="Times New Roman" w:cs="Times New Roman"/>
-        </w:rPr>
-        <w:t>Tipo_clase</w:t>
-      </w:r>
-      <w:proofErr w:type="spellEnd"/>
-    </w:p>
-    <w:p>
-      <w:pPr>
-        <w:pStyle w:val="Prrafodelista"/>
-        <w:numPr>
-          <w:ilvl w:val="0"/>
-          <w:numId w:val="24"/>
-        </w:numPr>
-        <w:rPr>
-          <w:rFonts w:ascii="Times New Roman" w:hAnsi="Times New Roman" w:cs="Times New Roman"/>
-        </w:rPr>
-      </w:pPr>
-      <w:proofErr w:type="spellStart"/>
-      <w:r>
-        <w:rPr>
-          <w:rFonts w:ascii="Times New Roman" w:hAnsi="Times New Roman" w:cs="Times New Roman"/>
-        </w:rPr>
-        <w:t>Id_tipo</w:t>
-      </w:r>
-      <w:proofErr w:type="spellEnd"/>
-    </w:p>
-    <w:p>
-      <w:pPr>
-        <w:pStyle w:val="Prrafodelista"/>
-        <w:numPr>
-          <w:ilvl w:val="0"/>
-          <w:numId w:val="24"/>
-        </w:numPr>
-        <w:rPr>
-          <w:rFonts w:ascii="Times New Roman" w:hAnsi="Times New Roman" w:cs="Times New Roman"/>
-        </w:rPr>
-      </w:pPr>
-      <w:proofErr w:type="spellStart"/>
-      <w:r>
-        <w:rPr>
-          <w:rFonts w:ascii="Times New Roman" w:hAnsi="Times New Roman" w:cs="Times New Roman"/>
-        </w:rPr>
-        <w:t>Tipo_clase</w:t>
-      </w:r>
-      <w:proofErr w:type="spellEnd"/>
-    </w:p>
-    <w:p>
-      <w:pPr>
-        <w:pBdr>
-          <w:bottom w:val="single" w:sz="6" w:space="1" w:color="auto"/>
-        </w:pBdr>
-        <w:rPr>
-          <w:rFonts w:ascii="Times New Roman" w:hAnsi="Times New Roman" w:cs="Times New Roman"/>
-        </w:rPr>
-      </w:pPr>
-    </w:p>
-    <w:p>
-      <w:pPr>
-        <w:pStyle w:val="Prrafodelista"/>
-        <w:numPr>
-          <w:ilvl w:val="0"/>
-          <w:numId w:val="25"/>
-        </w:numPr>
-        <w:rPr>
-          <w:rFonts w:ascii="Times New Roman" w:hAnsi="Times New Roman" w:cs="Times New Roman"/>
-        </w:rPr>
-      </w:pPr>
-      <w:r>
-        <w:rPr>
-          <w:rFonts w:ascii="Times New Roman" w:hAnsi="Times New Roman" w:cs="Times New Roman"/>
-        </w:rPr>
-        <w:t>Reserva</w:t>
-      </w:r>
-    </w:p>
-    <w:p>
-      <w:pPr>
-        <w:pStyle w:val="Prrafodelista"/>
-        <w:numPr>
-          <w:ilvl w:val="0"/>
-          <w:numId w:val="25"/>
-        </w:numPr>
-        <w:ind w:left="1069"/>
-        <w:rPr>
-          <w:rFonts w:ascii="Times New Roman" w:hAnsi="Times New Roman" w:cs="Times New Roman"/>
-        </w:rPr>
-      </w:pPr>
-      <w:proofErr w:type="spellStart"/>
-      <w:r>
-        <w:rPr>
-          <w:rFonts w:ascii="Times New Roman" w:hAnsi="Times New Roman" w:cs="Times New Roman"/>
-        </w:rPr>
-        <w:t>Id_reserva</w:t>
-      </w:r>
-      <w:proofErr w:type="spellEnd"/>
-    </w:p>
-    <w:p>
-      <w:pPr>
-        <w:pStyle w:val="Prrafodelista"/>
-        <w:numPr>
-          <w:ilvl w:val="0"/>
-          <w:numId w:val="25"/>
-        </w:numPr>
-        <w:ind w:left="1069"/>
-        <w:rPr>
-          <w:rFonts w:ascii="Times New Roman" w:hAnsi="Times New Roman" w:cs="Times New Roman"/>
-        </w:rPr>
-      </w:pPr>
-      <w:r>
-        <w:rPr>
-          <w:rFonts w:ascii="Times New Roman" w:hAnsi="Times New Roman" w:cs="Times New Roman"/>
-        </w:rPr>
-        <w:t>Asistencia</w:t>
-      </w:r>
-    </w:p>
-    <w:p>
-      <w:pPr>
-        <w:pStyle w:val="Prrafodelista"/>
-        <w:numPr>
-          <w:ilvl w:val="0"/>
-          <w:numId w:val="25"/>
-        </w:numPr>
-        <w:ind w:left="1069"/>
-        <w:rPr>
-          <w:rFonts w:ascii="Times New Roman" w:hAnsi="Times New Roman" w:cs="Times New Roman"/>
-        </w:rPr>
-      </w:pPr>
-      <w:r>
-        <w:rPr>
-          <w:rFonts w:ascii="Times New Roman" w:hAnsi="Times New Roman" w:cs="Times New Roman"/>
-        </w:rPr>
-        <w:t>Id_socio</w:t>
-      </w:r>
-    </w:p>
-    <w:p>
-      <w:pPr>
-        <w:pStyle w:val="Prrafodelista"/>
-        <w:numPr>
-          <w:ilvl w:val="0"/>
-          <w:numId w:val="25"/>
-        </w:numPr>
-        <w:ind w:left="1069"/>
-        <w:rPr>
-          <w:rFonts w:ascii="Times New Roman" w:hAnsi="Times New Roman" w:cs="Times New Roman"/>
-        </w:rPr>
-      </w:pPr>
-      <w:proofErr w:type="spellStart"/>
-      <w:r>
-        <w:rPr>
-          <w:rFonts w:ascii="Times New Roman" w:hAnsi="Times New Roman" w:cs="Times New Roman"/>
-        </w:rPr>
-        <w:t>Id_clase</w:t>
-      </w:r>
-      <w:proofErr w:type="spellEnd"/>
-    </w:p>
-    <w:p>
-      <w:pPr>
-        <w:pBdr>
-          <w:bottom w:val="single" w:sz="6" w:space="1" w:color="auto"/>
-        </w:pBdr>
-        <w:rPr>
-          <w:rFonts w:ascii="Times New Roman" w:hAnsi="Times New Roman" w:cs="Times New Roman"/>
-        </w:rPr>
-      </w:pPr>
-    </w:p>
-    <w:p>
-      <w:pPr>
-        <w:rPr>
-          <w:rFonts w:ascii="Times New Roman" w:hAnsi="Times New Roman" w:cs="Times New Roman"/>
-        </w:rPr>
-      </w:pPr>
-    </w:p>
-    <w:p>
-      <w:pPr>
-        <w:pStyle w:val="Prrafodelista"/>
-        <w:numPr>
-          <w:ilvl w:val="0"/>
-          <w:numId w:val="25"/>
-        </w:numPr>
-        <w:rPr>
-          <w:rFonts w:ascii="Times New Roman" w:hAnsi="Times New Roman" w:cs="Times New Roman"/>
-        </w:rPr>
-      </w:pPr>
-      <w:r>
-        <w:rPr>
-          <w:rFonts w:ascii="Times New Roman" w:hAnsi="Times New Roman" w:cs="Times New Roman"/>
-        </w:rPr>
-        <w:t>Pago</w:t>
-      </w:r>
-    </w:p>
-    <w:p>
-      <w:pPr>
-        <w:pStyle w:val="Prrafodelista"/>
-        <w:numPr>
-          <w:ilvl w:val="0"/>
-          <w:numId w:val="25"/>
-        </w:numPr>
-        <w:ind w:left="1069"/>
-        <w:rPr>
-          <w:rFonts w:ascii="Times New Roman" w:hAnsi="Times New Roman" w:cs="Times New Roman"/>
-        </w:rPr>
-      </w:pPr>
-      <w:proofErr w:type="spellStart"/>
-      <w:r>
-        <w:rPr>
-          <w:rFonts w:ascii="Times New Roman" w:hAnsi="Times New Roman" w:cs="Times New Roman"/>
-        </w:rPr>
-        <w:t>Id_pago</w:t>
-      </w:r>
-      <w:proofErr w:type="spellEnd"/>
-    </w:p>
-    <w:p>
-      <w:pPr>
-        <w:pStyle w:val="Prrafodelista"/>
-        <w:numPr>
-          <w:ilvl w:val="0"/>
-          <w:numId w:val="25"/>
-        </w:numPr>
-        <w:ind w:left="1069"/>
-        <w:rPr>
-          <w:rFonts w:ascii="Times New Roman" w:hAnsi="Times New Roman" w:cs="Times New Roman"/>
-        </w:rPr>
-      </w:pPr>
-      <w:proofErr w:type="spellStart"/>
-      <w:r>
-        <w:rPr>
-          <w:rFonts w:ascii="Times New Roman" w:hAnsi="Times New Roman" w:cs="Times New Roman"/>
-        </w:rPr>
-        <w:t>Fecha_pago</w:t>
-      </w:r>
-      <w:proofErr w:type="spellEnd"/>
-    </w:p>
-    <w:p>
-      <w:pPr>
-        <w:pStyle w:val="Prrafodelista"/>
-        <w:numPr>
-          <w:ilvl w:val="0"/>
-          <w:numId w:val="25"/>
-        </w:numPr>
-        <w:ind w:left="1069"/>
-        <w:rPr>
-          <w:rFonts w:ascii="Times New Roman" w:hAnsi="Times New Roman" w:cs="Times New Roman"/>
-        </w:rPr>
-      </w:pPr>
-      <w:proofErr w:type="spellStart"/>
-      <w:r>
-        <w:rPr>
-          <w:rFonts w:ascii="Times New Roman" w:hAnsi="Times New Roman" w:cs="Times New Roman"/>
-        </w:rPr>
-        <w:t>Monto_pago</w:t>
-      </w:r>
-      <w:proofErr w:type="spellEnd"/>
-    </w:p>
-    <w:p>
-      <w:pPr>
-        <w:pStyle w:val="Prrafodelista"/>
-        <w:numPr>
-          <w:ilvl w:val="0"/>
-          <w:numId w:val="25"/>
-        </w:numPr>
-        <w:ind w:left="1069"/>
-        <w:rPr>
-          <w:rFonts w:ascii="Times New Roman" w:hAnsi="Times New Roman" w:cs="Times New Roman"/>
-        </w:rPr>
-      </w:pPr>
-      <w:proofErr w:type="spellStart"/>
-      <w:r>
-        <w:rPr>
-          <w:rFonts w:ascii="Times New Roman" w:hAnsi="Times New Roman" w:cs="Times New Roman"/>
-        </w:rPr>
-        <w:t>Método_pago</w:t>
-      </w:r>
-      <w:proofErr w:type="spellEnd"/>
-    </w:p>
-    <w:p>
-      <w:pPr>
-        <w:pStyle w:val="Prrafodelista"/>
-        <w:numPr>
-          <w:ilvl w:val="0"/>
-          <w:numId w:val="25"/>
-        </w:numPr>
-        <w:ind w:left="1069"/>
-        <w:rPr>
-          <w:rFonts w:ascii="Times New Roman" w:hAnsi="Times New Roman" w:cs="Times New Roman"/>
-        </w:rPr>
-      </w:pPr>
-      <w:r>
-        <w:rPr>
-          <w:rFonts w:ascii="Times New Roman" w:hAnsi="Times New Roman" w:cs="Times New Roman"/>
-        </w:rPr>
-        <w:t>Id_socio</w:t>
-      </w:r>
-    </w:p>
-    <w:p>
-      <w:pPr>
-        <w:pBdr>
-          <w:bottom w:val="single" w:sz="6" w:space="1" w:color="auto"/>
-        </w:pBdr>
-        <w:rPr>
-          <w:rFonts w:ascii="Times New Roman" w:hAnsi="Times New Roman" w:cs="Times New Roman"/>
-        </w:rPr>
-      </w:pPr>
-    </w:p>
-    <w:p>
-      <w:pPr>
-        <w:pStyle w:val="Prrafodelista"/>
-        <w:numPr>
-          <w:ilvl w:val="0"/>
-          <w:numId w:val="25"/>
-        </w:numPr>
-        <w:rPr>
-          <w:rFonts w:ascii="Times New Roman" w:hAnsi="Times New Roman" w:cs="Times New Roman"/>
-        </w:rPr>
-      </w:pPr>
-      <w:proofErr w:type="spellStart"/>
-      <w:r>
-        <w:rPr>
-          <w:rFonts w:ascii="Times New Roman" w:hAnsi="Times New Roman" w:cs="Times New Roman"/>
-        </w:rPr>
-        <w:t>Metodo_Pago</w:t>
-      </w:r>
-      <w:proofErr w:type="spellEnd"/>
-    </w:p>
-    <w:p>
-      <w:pPr>
-        <w:pStyle w:val="Prrafodelista"/>
-        <w:numPr>
-          <w:ilvl w:val="0"/>
-          <w:numId w:val="25"/>
-        </w:numPr>
-        <w:ind w:left="1069"/>
-        <w:rPr>
-          <w:rFonts w:ascii="Times New Roman" w:hAnsi="Times New Roman" w:cs="Times New Roman"/>
-        </w:rPr>
-      </w:pPr>
-      <w:proofErr w:type="spellStart"/>
-      <w:r>
-        <w:rPr>
-          <w:rFonts w:ascii="Times New Roman" w:hAnsi="Times New Roman" w:cs="Times New Roman"/>
-        </w:rPr>
-        <w:t>Id_metodo_pago</w:t>
-      </w:r>
-      <w:proofErr w:type="spellEnd"/>
-    </w:p>
-    <w:p>
-      <w:pPr>
-        <w:pStyle w:val="Prrafodelista"/>
-        <w:numPr>
-          <w:ilvl w:val="0"/>
-          <w:numId w:val="25"/>
-        </w:numPr>
-        <w:ind w:left="1069"/>
-        <w:rPr>
-          <w:rFonts w:ascii="Times New Roman" w:hAnsi="Times New Roman" w:cs="Times New Roman"/>
-        </w:rPr>
-      </w:pPr>
-      <w:proofErr w:type="spellStart"/>
-      <w:r>
-        <w:rPr>
-          <w:rFonts w:ascii="Times New Roman" w:hAnsi="Times New Roman" w:cs="Times New Roman"/>
-        </w:rPr>
-        <w:t>Método_pago</w:t>
-      </w:r>
-      <w:proofErr w:type="spellEnd"/>
-    </w:p>
-    <w:p>
-      <w:pPr>
-        <w:pBdr>
-          <w:bottom w:val="single" w:sz="6" w:space="1" w:color="auto"/>
-        </w:pBdr>
-        <w:rPr>
-          <w:rFonts w:ascii="Times New Roman" w:hAnsi="Times New Roman" w:cs="Times New Roman"/>
-        </w:rPr>
-      </w:pPr>
-    </w:p>
-    <w:p>
-      <w:pPr>
-        <w:pStyle w:val="Prrafodelista"/>
-        <w:numPr>
-          <w:ilvl w:val="1"/>
-          <w:numId w:val="5"/>
-        </w:numPr>
-        <w:rPr>
-          <w:rFonts w:ascii="Times New Roman" w:hAnsi="Times New Roman" w:cs="Times New Roman"/>
-        </w:rPr>
-      </w:pPr>
-      <w:r>
-        <w:rPr>
-          <w:rFonts w:ascii="Times New Roman" w:hAnsi="Times New Roman" w:cs="Times New Roman"/>
-        </w:rPr>
-        <w:lastRenderedPageBreak/>
+          <w:noProof/>
+        </w:rPr>
         <w:drawing>
-          <wp:anchor distT="0" distB="0" distL="114300" distR="114300" simplePos="0" relativeHeight="251660288" behindDoc="1" locked="0" layoutInCell="1" allowOverlap="1" wp14:anchorId="2D2B97F9" wp14:editId="415FD7E1">
+          <wp:anchor distT="0" distB="0" distL="114300" distR="114300" simplePos="0" relativeHeight="251660288" behindDoc="1" locked="0" layoutInCell="1" allowOverlap="1" wp14:anchorId="2D2B97F9" wp14:editId="29711B34">
             <wp:simplePos x="0" y="0"/>
             <wp:positionH relativeFrom="margin">
               <wp:align>center</wp:align>
             </wp:positionH>
             <wp:positionV relativeFrom="paragraph">
-              <wp:posOffset>366683</wp:posOffset>
+              <wp:posOffset>192405</wp:posOffset>
             </wp:positionV>
             <wp:extent cx="6069330" cy="4184015"/>
             <wp:effectExtent l="0" t="0" r="7620" b="6985"/>
@@ -4819,37 +2695,8 @@
         <w:rPr>
           <w:rFonts w:ascii="Times New Roman" w:hAnsi="Times New Roman" w:cs="Times New Roman"/>
         </w:rPr>
-        <w:t>Relaciones y Cardinalidades en el Modelo 3FN</w:t>
-      </w:r>
-    </w:p>
-    <w:p>
-      <w:pPr>
-        <w:pStyle w:val="Prrafodelista"/>
-        <w:ind w:left="360"/>
-        <w:rPr>
-          <w:rFonts w:ascii="Times New Roman" w:hAnsi="Times New Roman" w:cs="Times New Roman"/>
-        </w:rPr>
-      </w:pPr>
-    </w:p>
-    <w:p>
-      <w:pPr>
-        <w:pBdr>
-          <w:bottom w:val="single" w:sz="6" w:space="1" w:color="auto"/>
-        </w:pBdr>
-        <w:rPr>
-          <w:rFonts w:ascii="Times New Roman" w:hAnsi="Times New Roman" w:cs="Times New Roman"/>
-        </w:rPr>
-      </w:pPr>
-    </w:p>
-    <w:p>
-      <w:pPr>
-        <w:pBdr>
-          <w:bottom w:val="single" w:sz="6" w:space="1" w:color="auto"/>
-        </w:pBdr>
-        <w:rPr>
-          <w:rFonts w:ascii="Times New Roman" w:hAnsi="Times New Roman" w:cs="Times New Roman"/>
-        </w:rPr>
-      </w:pPr>
+        <w:t>Las entidades definitivas del proyecto son las siguientes:</w:t>
+      </w:r>
     </w:p>
     <w:p>
       <w:pPr>
@@ -5047,7 +2894,6 @@
           <w:sz w:val="32"/>
           <w:szCs w:val="32"/>
         </w:rPr>
-        <w:lastRenderedPageBreak/>
         <w:t>Diccionario de Datos</w:t>
       </w:r>
     </w:p>
@@ -5991,10 +3837,39 @@
           <w:rFonts w:ascii="Times New Roman" w:hAnsi="Times New Roman" w:cs="Times New Roman"/>
         </w:rPr>
       </w:pPr>
-      <w:r>
-        <w:rPr>
-          <w:rFonts w:ascii="Times New Roman" w:hAnsi="Times New Roman" w:cs="Times New Roman"/>
-        </w:rPr>
+    </w:p>
+    <w:p>
+      <w:pPr>
+        <w:rPr>
+          <w:rFonts w:ascii="Times New Roman" w:hAnsi="Times New Roman" w:cs="Times New Roman"/>
+        </w:rPr>
+      </w:pPr>
+    </w:p>
+    <w:p>
+      <w:pPr>
+        <w:rPr>
+          <w:rFonts w:ascii="Times New Roman" w:hAnsi="Times New Roman" w:cs="Times New Roman"/>
+        </w:rPr>
+      </w:pPr>
+    </w:p>
+    <w:p>
+      <w:pPr>
+        <w:rPr>
+          <w:rFonts w:ascii="Times New Roman" w:hAnsi="Times New Roman" w:cs="Times New Roman"/>
+        </w:rPr>
+      </w:pPr>
+    </w:p>
+    <w:p>
+      <w:pPr>
+        <w:rPr>
+          <w:rFonts w:ascii="Times New Roman" w:hAnsi="Times New Roman" w:cs="Times New Roman"/>
+        </w:rPr>
+      </w:pPr>
+      <w:r>
+        <w:rPr>
+          <w:rFonts w:ascii="Times New Roman" w:hAnsi="Times New Roman" w:cs="Times New Roman"/>
+        </w:rPr>
+        <w:lastRenderedPageBreak/>
         <w:t>Tabla Membresía: Define los tipos de membresías ofrecidas incluyendo características y duración.</w:t>
       </w:r>
     </w:p>
@@ -7194,7 +5069,6 @@
         <w:rPr>
           <w:rFonts w:ascii="Times New Roman" w:hAnsi="Times New Roman" w:cs="Times New Roman"/>
         </w:rPr>
-        <w:lastRenderedPageBreak/>
         <w:t xml:space="preserve">Tabla Entrenador: Contiene la información de los entrenadores del gimnasio </w:t>
       </w:r>
     </w:p>
@@ -8515,6 +6389,7 @@
         <w:rPr>
           <w:rFonts w:ascii="Times New Roman" w:hAnsi="Times New Roman" w:cs="Times New Roman"/>
         </w:rPr>
+        <w:lastRenderedPageBreak/>
         <w:t>Tabla Clase: Clases ofrecidas en el gimnasio con horarios y disponibilidad</w:t>
       </w:r>
     </w:p>
@@ -10014,7 +7889,6 @@
         <w:rPr>
           <w:rFonts w:ascii="Times New Roman" w:hAnsi="Times New Roman" w:cs="Times New Roman"/>
         </w:rPr>
-        <w:lastRenderedPageBreak/>
         <w:t xml:space="preserve">Tabla Reserva: Registra reservas realizadas por los socios para clases especificas </w:t>
       </w:r>
     </w:p>
@@ -11595,10 +9469,25 @@
           <w:rFonts w:ascii="Times New Roman" w:hAnsi="Times New Roman" w:cs="Times New Roman"/>
         </w:rPr>
       </w:pPr>
-      <w:r>
-        <w:rPr>
-          <w:rFonts w:ascii="Times New Roman" w:hAnsi="Times New Roman" w:cs="Times New Roman"/>
-        </w:rPr>
+    </w:p>
+    <w:p>
+      <w:pPr>
+        <w:rPr>
+          <w:rFonts w:ascii="Times New Roman" w:hAnsi="Times New Roman" w:cs="Times New Roman"/>
+        </w:rPr>
+      </w:pPr>
+    </w:p>
+    <w:p>
+      <w:pPr>
+        <w:rPr>
+          <w:rFonts w:ascii="Times New Roman" w:hAnsi="Times New Roman" w:cs="Times New Roman"/>
+        </w:rPr>
+      </w:pPr>
+      <w:r>
+        <w:rPr>
+          <w:rFonts w:ascii="Times New Roman" w:hAnsi="Times New Roman" w:cs="Times New Roman"/>
+        </w:rPr>
+        <w:lastRenderedPageBreak/>
         <w:t>Tabla Metodo_pago: Catálogo de pago aceptados</w:t>
       </w:r>
     </w:p>
@@ -12253,7 +10142,6 @@
         <w:rPr>
           <w:rFonts w:ascii="Times New Roman" w:hAnsi="Times New Roman" w:cs="Times New Roman"/>
         </w:rPr>
-        <w:lastRenderedPageBreak/>
         <w:t>Definición de Roles</w:t>
       </w:r>
     </w:p>
@@ -12548,6 +10436,7 @@
         <w:rPr>
           <w:rFonts w:ascii="Times New Roman" w:hAnsi="Times New Roman" w:cs="Times New Roman"/>
         </w:rPr>
+        <w:lastRenderedPageBreak/>
         <w:t xml:space="preserve">Representa al entrenador del gimnasio </w:t>
       </w:r>
     </w:p>
@@ -12734,52 +10623,6 @@
     </w:p>
     <w:p>
       <w:pPr>
-        <w:jc w:val="both"/>
-        <w:rPr>
-          <w:rFonts w:ascii="Times New Roman" w:hAnsi="Times New Roman" w:cs="Times New Roman"/>
-        </w:rPr>
-      </w:pPr>
-    </w:p>
-    <w:p>
-      <w:pPr>
-        <w:jc w:val="both"/>
-        <w:rPr>
-          <w:rFonts w:ascii="Times New Roman" w:hAnsi="Times New Roman" w:cs="Times New Roman"/>
-        </w:rPr>
-      </w:pPr>
-    </w:p>
-    <w:p>
-      <w:pPr>
-        <w:jc w:val="both"/>
-        <w:rPr>
-          <w:rFonts w:ascii="Times New Roman" w:hAnsi="Times New Roman" w:cs="Times New Roman"/>
-        </w:rPr>
-      </w:pPr>
-    </w:p>
-    <w:p>
-      <w:pPr>
-        <w:jc w:val="both"/>
-        <w:rPr>
-          <w:rFonts w:ascii="Times New Roman" w:hAnsi="Times New Roman" w:cs="Times New Roman"/>
-        </w:rPr>
-      </w:pPr>
-    </w:p>
-    <w:p>
-      <w:pPr>
-        <w:rPr>
-          <w:rFonts w:ascii="Times New Roman" w:hAnsi="Times New Roman" w:cs="Times New Roman"/>
-        </w:rPr>
-      </w:pPr>
-    </w:p>
-    <w:p>
-      <w:pPr>
-        <w:rPr>
-          <w:rFonts w:ascii="Times New Roman" w:hAnsi="Times New Roman" w:cs="Times New Roman"/>
-        </w:rPr>
-      </w:pPr>
-    </w:p>
-    <w:p>
-      <w:pPr>
         <w:pBdr>
           <w:bottom w:val="single" w:sz="6" w:space="1" w:color="auto"/>
         </w:pBdr>
@@ -12805,7 +10648,6 @@
         <w:rPr>
           <w:rFonts w:ascii="Times New Roman" w:hAnsi="Times New Roman" w:cs="Times New Roman"/>
         </w:rPr>
-        <w:lastRenderedPageBreak/>
         <w:t>Srcipt</w:t>
       </w:r>
       <w:proofErr w:type="spellEnd"/>
@@ -12815,23 +10657,15 @@
         </w:rPr>
         <w:t xml:space="preserve"> SQL de Roles y Permisos</w:t>
       </w:r>
-    </w:p>
-    <w:p>
-      <w:pPr>
-        <w:pStyle w:val="Prrafodelista"/>
-        <w:ind w:left="360"/>
-        <w:rPr>
-          <w:rFonts w:ascii="Times New Roman" w:hAnsi="Times New Roman" w:cs="Times New Roman"/>
-        </w:rPr>
-      </w:pPr>
-      <w:r>
-        <w:rPr>
-          <w:rFonts w:ascii="Times New Roman" w:hAnsi="Times New Roman" w:cs="Times New Roman"/>
+      <w:r>
+        <w:rPr>
+          <w:rFonts w:ascii="Times New Roman" w:hAnsi="Times New Roman" w:cs="Times New Roman"/>
+          <w:noProof/>
         </w:rPr>
         <w:drawing>
-          <wp:inline distT="0" distB="0" distL="0" distR="0" wp14:anchorId="3A78DBEF" wp14:editId="3D273A7B">
-            <wp:extent cx="5020376" cy="6992326"/>
-            <wp:effectExtent l="0" t="0" r="8890" b="0"/>
+          <wp:inline distT="0" distB="0" distL="0" distR="0" wp14:anchorId="557C5B7D" wp14:editId="188C819C">
+            <wp:extent cx="3473271" cy="4837535"/>
+            <wp:effectExtent l="0" t="0" r="0" b="1270"/>
             <wp:docPr id="493395839" name="Imagen 1" descr="Texto&#10;&#10;El contenido generado por IA puede ser incorrecto."/>
             <wp:cNvGraphicFramePr>
               <a:graphicFrameLocks xmlns:a="http://schemas.openxmlformats.org/drawingml/2006/main" noChangeAspect="1"/>
@@ -12852,7 +10686,7 @@
                   <pic:spPr>
                     <a:xfrm>
                       <a:off x="0" y="0"/>
-                      <a:ext cx="5020376" cy="6992326"/>
+                      <a:ext cx="3480549" cy="4847672"/>
                     </a:xfrm>
                     <a:prstGeom prst="rect">
                       <a:avLst/>
@@ -12876,62 +10710,6 @@
     </w:p>
     <w:p>
       <w:pPr>
-        <w:pStyle w:val="Prrafodelista"/>
-        <w:ind w:left="360"/>
-        <w:rPr>
-          <w:rFonts w:ascii="Times New Roman" w:hAnsi="Times New Roman" w:cs="Times New Roman"/>
-        </w:rPr>
-      </w:pPr>
-    </w:p>
-    <w:p>
-      <w:pPr>
-        <w:pStyle w:val="Prrafodelista"/>
-        <w:ind w:left="360"/>
-        <w:rPr>
-          <w:rFonts w:ascii="Times New Roman" w:hAnsi="Times New Roman" w:cs="Times New Roman"/>
-        </w:rPr>
-      </w:pPr>
-    </w:p>
-    <w:p>
-      <w:pPr>
-        <w:pStyle w:val="Prrafodelista"/>
-        <w:ind w:left="360"/>
-        <w:rPr>
-          <w:rFonts w:ascii="Times New Roman" w:hAnsi="Times New Roman" w:cs="Times New Roman"/>
-        </w:rPr>
-      </w:pPr>
-    </w:p>
-    <w:p>
-      <w:pPr>
-        <w:pStyle w:val="Prrafodelista"/>
-        <w:ind w:left="360"/>
-        <w:rPr>
-          <w:rFonts w:ascii="Times New Roman" w:hAnsi="Times New Roman" w:cs="Times New Roman"/>
-        </w:rPr>
-      </w:pPr>
-    </w:p>
-    <w:p>
-      <w:pPr>
-        <w:pStyle w:val="Prrafodelista"/>
-        <w:ind w:left="360"/>
-        <w:rPr>
-          <w:rFonts w:ascii="Times New Roman" w:hAnsi="Times New Roman" w:cs="Times New Roman"/>
-        </w:rPr>
-      </w:pPr>
-    </w:p>
-    <w:p>
-      <w:pPr>
-        <w:pStyle w:val="Prrafodelista"/>
-        <w:ind w:left="360"/>
-        <w:rPr>
-          <w:rFonts w:ascii="Times New Roman" w:hAnsi="Times New Roman" w:cs="Times New Roman"/>
-        </w:rPr>
-      </w:pPr>
-    </w:p>
-    <w:p>
-      <w:pPr>
-        <w:pStyle w:val="Prrafodelista"/>
-        <w:ind w:left="360"/>
         <w:rPr>
           <w:rFonts w:ascii="Times New Roman" w:hAnsi="Times New Roman" w:cs="Times New Roman"/>
         </w:rPr>
@@ -12967,6 +10745,7 @@
       <w:r>
         <w:rPr>
           <w:rFonts w:ascii="Times New Roman" w:hAnsi="Times New Roman" w:cs="Times New Roman"/>
+          <w:noProof/>
         </w:rPr>
         <w:drawing>
           <wp:inline distT="0" distB="0" distL="0" distR="0" wp14:anchorId="2259211E" wp14:editId="6509A5EC">
@@ -13186,14 +10965,6 @@
     </w:p>
     <w:p>
       <w:pPr>
-        <w:jc w:val="both"/>
-        <w:rPr>
-          <w:rFonts w:ascii="Times New Roman" w:hAnsi="Times New Roman" w:cs="Times New Roman"/>
-        </w:rPr>
-      </w:pPr>
-    </w:p>
-    <w:p>
-      <w:pPr>
         <w:pStyle w:val="Prrafodelista"/>
         <w:numPr>
           <w:ilvl w:val="0"/>
@@ -13255,22 +11026,6 @@
     </w:p>
     <w:p>
       <w:pPr>
-        <w:jc w:val="both"/>
-        <w:rPr>
-          <w:rFonts w:ascii="Times New Roman" w:hAnsi="Times New Roman" w:cs="Times New Roman"/>
-        </w:rPr>
-      </w:pPr>
-    </w:p>
-    <w:p>
-      <w:pPr>
-        <w:jc w:val="both"/>
-        <w:rPr>
-          <w:rFonts w:ascii="Times New Roman" w:hAnsi="Times New Roman" w:cs="Times New Roman"/>
-        </w:rPr>
-      </w:pPr>
-    </w:p>
-    <w:p>
-      <w:pPr>
         <w:pStyle w:val="Prrafodelista"/>
         <w:numPr>
           <w:ilvl w:val="0"/>
@@ -13287,7 +11042,6 @@
           <w:b/>
           <w:bCs/>
         </w:rPr>
-        <w:lastRenderedPageBreak/>
         <w:t xml:space="preserve">Mínimo Privilegio </w:t>
       </w:r>
     </w:p>
@@ -13300,30 +11054,12 @@
           <w:rFonts w:ascii="Times New Roman" w:hAnsi="Times New Roman" w:cs="Times New Roman"/>
         </w:rPr>
       </w:pPr>
-    </w:p>
-    <w:p>
-      <w:pPr>
-        <w:pStyle w:val="Prrafodelista"/>
-        <w:ind w:left="1080"/>
-        <w:jc w:val="both"/>
-        <w:rPr>
-          <w:rFonts w:ascii="Times New Roman" w:hAnsi="Times New Roman" w:cs="Times New Roman"/>
-        </w:rPr>
-      </w:pPr>
       <w:r>
         <w:rPr>
           <w:rFonts w:ascii="Times New Roman" w:hAnsi="Times New Roman" w:cs="Times New Roman"/>
         </w:rPr>
         <w:t xml:space="preserve">Cada perfil tiene exactamente los permisos necesarios para su actividad </w:t>
       </w:r>
-    </w:p>
-    <w:p>
-      <w:pPr>
-        <w:jc w:val="both"/>
-        <w:rPr>
-          <w:rFonts w:ascii="Times New Roman" w:hAnsi="Times New Roman" w:cs="Times New Roman"/>
-        </w:rPr>
-      </w:pPr>
     </w:p>
     <w:p>
       <w:pPr>
@@ -13345,18 +11081,6 @@
         </w:rPr>
         <w:t>Integridad de la información</w:t>
       </w:r>
-    </w:p>
-    <w:p>
-      <w:pPr>
-        <w:pStyle w:val="Prrafodelista"/>
-        <w:ind w:left="1080"/>
-        <w:jc w:val="both"/>
-        <w:rPr>
-          <w:rFonts w:ascii="Times New Roman" w:hAnsi="Times New Roman" w:cs="Times New Roman"/>
-          <w:b/>
-          <w:bCs/>
-        </w:rPr>
-      </w:pPr>
     </w:p>
     <w:p>
       <w:pPr>
@@ -14258,7 +11982,6 @@
           <w:b/>
           <w:bCs/>
         </w:rPr>
-        <w:lastRenderedPageBreak/>
         <w:t xml:space="preserve">Mantener evidencia histórica </w:t>
       </w:r>
     </w:p>
@@ -14329,6 +12052,13 @@
     </w:p>
     <w:p>
       <w:pPr>
+        <w:rPr>
+          <w:rFonts w:ascii="Times New Roman" w:hAnsi="Times New Roman" w:cs="Times New Roman"/>
+        </w:rPr>
+      </w:pPr>
+    </w:p>
+    <w:p>
+      <w:pPr>
         <w:pStyle w:val="Prrafodelista"/>
         <w:numPr>
           <w:ilvl w:val="1"/>
@@ -14342,6 +12072,7 @@
         <w:rPr>
           <w:rFonts w:ascii="Times New Roman" w:hAnsi="Times New Roman" w:cs="Times New Roman"/>
         </w:rPr>
+        <w:lastRenderedPageBreak/>
         <w:t xml:space="preserve">Creación de Auditorías en el Servidor </w:t>
       </w:r>
     </w:p>
@@ -14367,6 +12098,7 @@
       <w:r>
         <w:rPr>
           <w:rFonts w:ascii="Times New Roman" w:hAnsi="Times New Roman" w:cs="Times New Roman"/>
+          <w:noProof/>
         </w:rPr>
         <w:drawing>
           <wp:inline distT="0" distB="0" distL="0" distR="0" wp14:anchorId="069A3035" wp14:editId="54FEECEF">
@@ -14465,6 +12197,7 @@
       <w:r>
         <w:rPr>
           <w:rFonts w:ascii="Times New Roman" w:hAnsi="Times New Roman" w:cs="Times New Roman"/>
+          <w:noProof/>
         </w:rPr>
         <w:drawing>
           <wp:anchor distT="0" distB="0" distL="114300" distR="114300" simplePos="0" relativeHeight="251661312" behindDoc="0" locked="0" layoutInCell="1" allowOverlap="1" wp14:anchorId="733149D6" wp14:editId="31C6C8AD">
@@ -14555,43 +12288,6 @@
     <w:p>
       <w:pPr>
         <w:pStyle w:val="Prrafodelista"/>
-        <w:ind w:left="360"/>
-        <w:rPr>
-          <w:rFonts w:ascii="Times New Roman" w:hAnsi="Times New Roman" w:cs="Times New Roman"/>
-        </w:rPr>
-      </w:pPr>
-    </w:p>
-    <w:p>
-      <w:pPr>
-        <w:rPr>
-          <w:rFonts w:ascii="Times New Roman" w:hAnsi="Times New Roman" w:cs="Times New Roman"/>
-        </w:rPr>
-      </w:pPr>
-    </w:p>
-    <w:p>
-      <w:pPr>
-        <w:rPr>
-          <w:rFonts w:ascii="Times New Roman" w:hAnsi="Times New Roman" w:cs="Times New Roman"/>
-        </w:rPr>
-      </w:pPr>
-    </w:p>
-    <w:p>
-      <w:pPr>
-        <w:rPr>
-          <w:rFonts w:ascii="Times New Roman" w:hAnsi="Times New Roman" w:cs="Times New Roman"/>
-        </w:rPr>
-      </w:pPr>
-    </w:p>
-    <w:p>
-      <w:pPr>
-        <w:rPr>
-          <w:rFonts w:ascii="Times New Roman" w:hAnsi="Times New Roman" w:cs="Times New Roman"/>
-        </w:rPr>
-      </w:pPr>
-    </w:p>
-    <w:p>
-      <w:pPr>
-        <w:pStyle w:val="Prrafodelista"/>
         <w:numPr>
           <w:ilvl w:val="1"/>
           <w:numId w:val="5"/>
@@ -14604,7 +12300,6 @@
         <w:rPr>
           <w:rFonts w:ascii="Times New Roman" w:hAnsi="Times New Roman" w:cs="Times New Roman"/>
         </w:rPr>
-        <w:lastRenderedPageBreak/>
         <w:t>Dentro de la base de datos VibeFit, se definieron las acciones específicas a auditar:</w:t>
       </w:r>
     </w:p>
@@ -14652,11 +12347,12 @@
       <w:r>
         <w:rPr>
           <w:rFonts w:ascii="Times New Roman" w:hAnsi="Times New Roman" w:cs="Times New Roman"/>
+          <w:noProof/>
         </w:rPr>
         <w:drawing>
-          <wp:inline distT="0" distB="0" distL="0" distR="0" wp14:anchorId="1AF7AAAE" wp14:editId="143985E6">
-            <wp:extent cx="4439270" cy="3248478"/>
-            <wp:effectExtent l="0" t="0" r="0" b="0"/>
+          <wp:inline distT="0" distB="0" distL="0" distR="0" wp14:anchorId="1AF7AAAE" wp14:editId="096A1232">
+            <wp:extent cx="3089910" cy="2261071"/>
+            <wp:effectExtent l="0" t="0" r="0" b="6350"/>
             <wp:docPr id="1690608642" name="Imagen 1" descr="Interfaz de usuario gráfica, Texto, Aplicación, Correo electrónico&#10;&#10;El contenido generado por IA puede ser incorrecto."/>
             <wp:cNvGraphicFramePr>
               <a:graphicFrameLocks xmlns:a="http://schemas.openxmlformats.org/drawingml/2006/main" noChangeAspect="1"/>
@@ -14677,7 +12373,7 @@
                   <pic:spPr>
                     <a:xfrm>
                       <a:off x="0" y="0"/>
-                      <a:ext cx="4439270" cy="3248478"/>
+                      <a:ext cx="3096135" cy="2265626"/>
                     </a:xfrm>
                     <a:prstGeom prst="rect">
                       <a:avLst/>
@@ -14703,6 +12399,7 @@
         <w:rPr>
           <w:rFonts w:ascii="Times New Roman" w:hAnsi="Times New Roman" w:cs="Times New Roman"/>
         </w:rPr>
+        <w:lastRenderedPageBreak/>
         <w:t>Estas especificaciones garantizan que cualquier usuario, sin importar su rol, quedara registrador si intenta modificar la información de socios o pagos.</w:t>
       </w:r>
     </w:p>
@@ -14773,6 +12470,9 @@
         <w:ind w:left="360"/>
       </w:pPr>
       <w:r>
+        <w:rPr>
+          <w:noProof/>
+        </w:rPr>
         <w:drawing>
           <wp:inline distT="0" distB="0" distL="0" distR="0" wp14:anchorId="685D6EE5" wp14:editId="06B88ACC">
             <wp:extent cx="5400040" cy="1154430"/>
@@ -14819,62 +12519,6 @@
     </w:p>
     <w:p>
       <w:pPr>
-        <w:pStyle w:val="Prrafodelista"/>
-        <w:ind w:left="360"/>
-        <w:rPr>
-          <w:rFonts w:ascii="Times New Roman" w:hAnsi="Times New Roman" w:cs="Times New Roman"/>
-        </w:rPr>
-      </w:pPr>
-    </w:p>
-    <w:p>
-      <w:pPr>
-        <w:pStyle w:val="Prrafodelista"/>
-        <w:ind w:left="360"/>
-        <w:rPr>
-          <w:rFonts w:ascii="Times New Roman" w:hAnsi="Times New Roman" w:cs="Times New Roman"/>
-        </w:rPr>
-      </w:pPr>
-    </w:p>
-    <w:p>
-      <w:pPr>
-        <w:pStyle w:val="Prrafodelista"/>
-        <w:ind w:left="360"/>
-        <w:rPr>
-          <w:rFonts w:ascii="Times New Roman" w:hAnsi="Times New Roman" w:cs="Times New Roman"/>
-        </w:rPr>
-      </w:pPr>
-    </w:p>
-    <w:p>
-      <w:pPr>
-        <w:pStyle w:val="Prrafodelista"/>
-        <w:ind w:left="360"/>
-        <w:rPr>
-          <w:rFonts w:ascii="Times New Roman" w:hAnsi="Times New Roman" w:cs="Times New Roman"/>
-        </w:rPr>
-      </w:pPr>
-    </w:p>
-    <w:p>
-      <w:pPr>
-        <w:pStyle w:val="Prrafodelista"/>
-        <w:ind w:left="360"/>
-        <w:rPr>
-          <w:rFonts w:ascii="Times New Roman" w:hAnsi="Times New Roman" w:cs="Times New Roman"/>
-        </w:rPr>
-      </w:pPr>
-    </w:p>
-    <w:p>
-      <w:pPr>
-        <w:pStyle w:val="Prrafodelista"/>
-        <w:ind w:left="360"/>
-        <w:rPr>
-          <w:rFonts w:ascii="Times New Roman" w:hAnsi="Times New Roman" w:cs="Times New Roman"/>
-        </w:rPr>
-      </w:pPr>
-    </w:p>
-    <w:p>
-      <w:pPr>
-        <w:pStyle w:val="Prrafodelista"/>
-        <w:ind w:left="360"/>
         <w:rPr>
           <w:rFonts w:ascii="Times New Roman" w:hAnsi="Times New Roman" w:cs="Times New Roman"/>
         </w:rPr>
@@ -14895,7 +12539,6 @@
         <w:rPr>
           <w:rFonts w:ascii="Times New Roman" w:hAnsi="Times New Roman" w:cs="Times New Roman"/>
         </w:rPr>
-        <w:lastRenderedPageBreak/>
         <w:t xml:space="preserve">Consulta de Logs de Auditoria </w:t>
       </w:r>
     </w:p>
@@ -14921,6 +12564,7 @@
       <w:r>
         <w:rPr>
           <w:rFonts w:ascii="Times New Roman" w:hAnsi="Times New Roman" w:cs="Times New Roman"/>
+          <w:noProof/>
         </w:rPr>
         <w:drawing>
           <wp:inline distT="0" distB="0" distL="0" distR="0" wp14:anchorId="6D4B8339" wp14:editId="71A237D6">
@@ -15166,6 +12810,7 @@
           <w:b/>
           <w:bCs/>
         </w:rPr>
+        <w:lastRenderedPageBreak/>
         <w:t xml:space="preserve">Evidencias disponibles para revisiones internas </w:t>
       </w:r>
     </w:p>
@@ -15188,62 +12833,6 @@
         </w:rPr>
         <w:t>Mayor seguridad y protección ante alteraciones maliciosas</w:t>
       </w:r>
-    </w:p>
-    <w:p>
-      <w:pPr>
-        <w:rPr>
-          <w:rFonts w:ascii="Times New Roman" w:hAnsi="Times New Roman" w:cs="Times New Roman"/>
-        </w:rPr>
-      </w:pPr>
-    </w:p>
-    <w:p>
-      <w:pPr>
-        <w:rPr>
-          <w:rFonts w:ascii="Times New Roman" w:hAnsi="Times New Roman" w:cs="Times New Roman"/>
-        </w:rPr>
-      </w:pPr>
-    </w:p>
-    <w:p>
-      <w:pPr>
-        <w:rPr>
-          <w:rFonts w:ascii="Times New Roman" w:hAnsi="Times New Roman" w:cs="Times New Roman"/>
-        </w:rPr>
-      </w:pPr>
-    </w:p>
-    <w:p>
-      <w:pPr>
-        <w:rPr>
-          <w:rFonts w:ascii="Times New Roman" w:hAnsi="Times New Roman" w:cs="Times New Roman"/>
-        </w:rPr>
-      </w:pPr>
-    </w:p>
-    <w:p>
-      <w:pPr>
-        <w:rPr>
-          <w:rFonts w:ascii="Times New Roman" w:hAnsi="Times New Roman" w:cs="Times New Roman"/>
-        </w:rPr>
-      </w:pPr>
-    </w:p>
-    <w:p>
-      <w:pPr>
-        <w:rPr>
-          <w:rFonts w:ascii="Times New Roman" w:hAnsi="Times New Roman" w:cs="Times New Roman"/>
-        </w:rPr>
-      </w:pPr>
-    </w:p>
-    <w:p>
-      <w:pPr>
-        <w:rPr>
-          <w:rFonts w:ascii="Times New Roman" w:hAnsi="Times New Roman" w:cs="Times New Roman"/>
-        </w:rPr>
-      </w:pPr>
-    </w:p>
-    <w:p>
-      <w:pPr>
-        <w:rPr>
-          <w:rFonts w:ascii="Times New Roman" w:hAnsi="Times New Roman" w:cs="Times New Roman"/>
-        </w:rPr>
-      </w:pPr>
     </w:p>
     <w:p>
       <w:pPr>
@@ -15264,7 +12853,6 @@
           <w:sz w:val="32"/>
           <w:szCs w:val="32"/>
         </w:rPr>
-        <w:lastRenderedPageBreak/>
         <w:t xml:space="preserve">Estrategia de Optimización mediante Índices </w:t>
       </w:r>
     </w:p>
@@ -15290,6 +12878,9 @@
     </w:p>
     <w:p>
       <w:r>
+        <w:rPr>
+          <w:noProof/>
+        </w:rPr>
         <w:drawing>
           <wp:inline distT="0" distB="0" distL="0" distR="0" wp14:anchorId="79B5D667" wp14:editId="712A1C5C">
             <wp:extent cx="3591426" cy="2743583"/>
@@ -15684,53 +13275,10 @@
           <w:rFonts w:ascii="Times New Roman" w:hAnsi="Times New Roman" w:cs="Times New Roman"/>
         </w:rPr>
       </w:pPr>
-    </w:p>
-    <w:p>
-      <w:pPr>
-        <w:rPr>
-          <w:rFonts w:ascii="Times New Roman" w:hAnsi="Times New Roman" w:cs="Times New Roman"/>
-        </w:rPr>
-      </w:pPr>
-    </w:p>
-    <w:p>
-      <w:pPr>
-        <w:rPr>
-          <w:rFonts w:ascii="Times New Roman" w:hAnsi="Times New Roman" w:cs="Times New Roman"/>
-        </w:rPr>
-      </w:pPr>
-    </w:p>
-    <w:p>
-      <w:pPr>
-        <w:rPr>
-          <w:rFonts w:ascii="Times New Roman" w:hAnsi="Times New Roman" w:cs="Times New Roman"/>
-        </w:rPr>
-      </w:pPr>
-    </w:p>
-    <w:p>
-      <w:pPr>
-        <w:rPr>
-          <w:rFonts w:ascii="Times New Roman" w:hAnsi="Times New Roman" w:cs="Times New Roman"/>
-        </w:rPr>
-      </w:pPr>
-    </w:p>
-    <w:p>
-      <w:pPr>
-        <w:rPr>
-          <w:rFonts w:ascii="Times New Roman" w:hAnsi="Times New Roman" w:cs="Times New Roman"/>
-        </w:rPr>
-      </w:pPr>
-    </w:p>
-    <w:p>
-      <w:pPr>
-        <w:rPr>
-          <w:rFonts w:ascii="Times New Roman" w:hAnsi="Times New Roman" w:cs="Times New Roman"/>
-        </w:rPr>
-      </w:pPr>
-      <w:r>
-        <w:rPr>
-          <w:rFonts w:ascii="Times New Roman" w:hAnsi="Times New Roman" w:cs="Times New Roman"/>
-        </w:rPr>
-        <w:lastRenderedPageBreak/>
+      <w:r>
+        <w:rPr>
+          <w:rFonts w:ascii="Times New Roman" w:hAnsi="Times New Roman" w:cs="Times New Roman"/>
+        </w:rPr>
         <w:t>Consulta 1 – Análisis de Ingresos: Total mensual, promedio y acumulado</w:t>
       </w:r>
     </w:p>
@@ -15816,6 +13364,7 @@
         <w:rPr>
           <w:rFonts w:ascii="Times New Roman" w:hAnsi="Times New Roman" w:cs="Times New Roman"/>
         </w:rPr>
+        <w:lastRenderedPageBreak/>
         <w:t xml:space="preserve">Base para </w:t>
       </w:r>
       <w:proofErr w:type="spellStart"/>
@@ -15836,6 +13385,9 @@
     <w:p/>
     <w:p>
       <w:r>
+        <w:rPr>
+          <w:noProof/>
+        </w:rPr>
         <w:drawing>
           <wp:inline distT="0" distB="0" distL="0" distR="0" wp14:anchorId="40DA04B3" wp14:editId="608EC711">
             <wp:extent cx="5400040" cy="2352040"/>
@@ -15969,7 +13521,6 @@
         <w:t xml:space="preserve">Ingresos por método de pago </w:t>
       </w:r>
     </w:p>
-    <w:p/>
     <w:p>
       <w:pPr>
         <w:pBdr>
@@ -15978,15 +13529,8 @@
       </w:pPr>
     </w:p>
     <w:p/>
-    <w:p/>
-    <w:p/>
-    <w:p/>
-    <w:p/>
-    <w:p/>
-    <w:p/>
-    <w:p>
-      <w:r>
-        <w:lastRenderedPageBreak/>
+    <w:p>
+      <w:r>
         <w:t xml:space="preserve">Consulta 2 – Ranking de Reservas por Clase y Porcentaje Global </w:t>
       </w:r>
     </w:p>
@@ -16031,9 +13575,57 @@
           <w:ilvl w:val="0"/>
           <w:numId w:val="28"/>
         </w:numPr>
-      </w:pPr>
-      <w:r>
-        <w:t>Ranking (Top 1, Top 5) usado en el dashboard</w:t>
+        <w:rPr>
+          <w:lang w:val="en-US"/>
+        </w:rPr>
+      </w:pPr>
+      <w:r>
+        <w:rPr>
+          <w:lang w:val="en-US"/>
+        </w:rPr>
+        <w:t xml:space="preserve">Ranking (Top 1, Top 5) </w:t>
+      </w:r>
+      <w:proofErr w:type="spellStart"/>
+      <w:r>
+        <w:rPr>
+          <w:lang w:val="en-US"/>
+        </w:rPr>
+        <w:t>usado</w:t>
+      </w:r>
+      <w:proofErr w:type="spellEnd"/>
+      <w:r>
+        <w:rPr>
+          <w:lang w:val="en-US"/>
+        </w:rPr>
+        <w:t xml:space="preserve"> </w:t>
+      </w:r>
+      <w:proofErr w:type="spellStart"/>
+      <w:r>
+        <w:rPr>
+          <w:lang w:val="en-US"/>
+        </w:rPr>
+        <w:t>en</w:t>
+      </w:r>
+      <w:proofErr w:type="spellEnd"/>
+      <w:r>
+        <w:rPr>
+          <w:lang w:val="en-US"/>
+        </w:rPr>
+        <w:t xml:space="preserve"> </w:t>
+      </w:r>
+      <w:proofErr w:type="spellStart"/>
+      <w:r>
+        <w:rPr>
+          <w:lang w:val="en-US"/>
+        </w:rPr>
+        <w:t>el</w:t>
+      </w:r>
+      <w:proofErr w:type="spellEnd"/>
+      <w:r>
+        <w:rPr>
+          <w:lang w:val="en-US"/>
+        </w:rPr>
+        <w:t xml:space="preserve"> dashboard</w:t>
       </w:r>
     </w:p>
     <w:p>
@@ -16041,10 +13633,13 @@
         <w:ind w:left="360"/>
       </w:pPr>
       <w:r>
+        <w:rPr>
+          <w:noProof/>
+        </w:rPr>
         <w:drawing>
-          <wp:inline distT="0" distB="0" distL="0" distR="0" wp14:anchorId="48EA47A2" wp14:editId="2603183E">
-            <wp:extent cx="5400040" cy="2606675"/>
-            <wp:effectExtent l="0" t="0" r="0" b="3175"/>
+          <wp:inline distT="0" distB="0" distL="0" distR="0" wp14:anchorId="48EA47A2" wp14:editId="2A63C428">
+            <wp:extent cx="4401820" cy="2124820"/>
+            <wp:effectExtent l="0" t="0" r="0" b="8890"/>
             <wp:docPr id="1364850900" name="Imagen 1" descr="Interfaz de usuario gráfica, Texto, Aplicación, Correo electrónico&#10;&#10;El contenido generado por IA puede ser incorrecto."/>
             <wp:cNvGraphicFramePr>
               <a:graphicFrameLocks xmlns:a="http://schemas.openxmlformats.org/drawingml/2006/main" noChangeAspect="1"/>
@@ -16065,7 +13660,7 @@
                   <pic:spPr>
                     <a:xfrm>
                       <a:off x="0" y="0"/>
-                      <a:ext cx="5400040" cy="2606675"/>
+                      <a:ext cx="4407184" cy="2127409"/>
                     </a:xfrm>
                     <a:prstGeom prst="rect">
                       <a:avLst/>
@@ -16089,6 +13684,7 @@
         <w:rPr>
           <w:rFonts w:ascii="Times New Roman" w:hAnsi="Times New Roman" w:cs="Times New Roman"/>
         </w:rPr>
+        <w:lastRenderedPageBreak/>
         <w:t>Conexión con Power BI</w:t>
       </w:r>
     </w:p>
@@ -16321,9 +13917,9 @@
       <w:r>
         <w:rPr>
           <w:rFonts w:ascii="Times New Roman" w:hAnsi="Times New Roman" w:cs="Times New Roman"/>
-          <w:lang w:val="es-ES"/>
-        </w:rPr>
-        <w:lastRenderedPageBreak/>
+          <w:noProof/>
+          <w:lang w:val="es-ES"/>
+        </w:rPr>
         <w:drawing>
           <wp:inline distT="0" distB="0" distL="0" distR="0" wp14:anchorId="3B376597" wp14:editId="15586C26">
             <wp:extent cx="5400040" cy="1969770"/>
@@ -16612,6 +14208,7 @@
           <w:rFonts w:ascii="Times New Roman" w:hAnsi="Times New Roman" w:cs="Times New Roman"/>
           <w:lang w:val="es-ES"/>
         </w:rPr>
+        <w:lastRenderedPageBreak/>
         <w:t xml:space="preserve">Mayor rapidez en filtros temporales </w:t>
       </w:r>
     </w:p>
@@ -16746,22 +14343,6 @@
         <w:pBdr>
           <w:bottom w:val="single" w:sz="6" w:space="1" w:color="auto"/>
         </w:pBdr>
-        <w:rPr>
-          <w:rFonts w:ascii="Times New Roman" w:hAnsi="Times New Roman" w:cs="Times New Roman"/>
-          <w:lang w:val="es-ES"/>
-        </w:rPr>
-      </w:pPr>
-    </w:p>
-    <w:p>
-      <w:pPr>
-        <w:rPr>
-          <w:rFonts w:ascii="Times New Roman" w:hAnsi="Times New Roman" w:cs="Times New Roman"/>
-          <w:lang w:val="es-ES"/>
-        </w:rPr>
-      </w:pPr>
-    </w:p>
-    <w:p>
-      <w:pPr>
         <w:rPr>
           <w:rFonts w:ascii="Times New Roman" w:hAnsi="Times New Roman" w:cs="Times New Roman"/>
           <w:lang w:val="es-ES"/>
@@ -16797,7 +14378,6 @@
           <w:szCs w:val="32"/>
           <w:lang w:val="es-ES"/>
         </w:rPr>
-        <w:lastRenderedPageBreak/>
         <w:t xml:space="preserve">Plan de </w:t>
       </w:r>
       <w:proofErr w:type="spellStart"/>
@@ -17449,6 +15029,7 @@
           <w:rFonts w:ascii="Times New Roman" w:hAnsi="Times New Roman" w:cs="Times New Roman"/>
           <w:lang w:val="es-ES"/>
         </w:rPr>
+        <w:lastRenderedPageBreak/>
         <w:t xml:space="preserve">Ubicación segura y Retención </w:t>
       </w:r>
     </w:p>
@@ -17618,33 +15199,6 @@
     </w:p>
     <w:p>
       <w:pPr>
-        <w:jc w:val="both"/>
-        <w:rPr>
-          <w:rFonts w:ascii="Times New Roman" w:hAnsi="Times New Roman" w:cs="Times New Roman"/>
-          <w:lang w:val="es-ES"/>
-        </w:rPr>
-      </w:pPr>
-    </w:p>
-    <w:p>
-      <w:pPr>
-        <w:jc w:val="both"/>
-        <w:rPr>
-          <w:rFonts w:ascii="Times New Roman" w:hAnsi="Times New Roman" w:cs="Times New Roman"/>
-          <w:lang w:val="es-ES"/>
-        </w:rPr>
-      </w:pPr>
-    </w:p>
-    <w:p>
-      <w:pPr>
-        <w:jc w:val="both"/>
-        <w:rPr>
-          <w:rFonts w:ascii="Times New Roman" w:hAnsi="Times New Roman" w:cs="Times New Roman"/>
-          <w:lang w:val="es-ES"/>
-        </w:rPr>
-      </w:pPr>
-    </w:p>
-    <w:p>
-      <w:pPr>
         <w:pStyle w:val="Prrafodelista"/>
         <w:numPr>
           <w:ilvl w:val="1"/>
@@ -17661,7 +15215,6 @@
           <w:rFonts w:ascii="Times New Roman" w:hAnsi="Times New Roman" w:cs="Times New Roman"/>
           <w:lang w:val="es-ES"/>
         </w:rPr>
-        <w:lastRenderedPageBreak/>
         <w:t xml:space="preserve">Scripts SQL del Plan de </w:t>
       </w:r>
       <w:proofErr w:type="spellStart"/>
@@ -17694,6 +15247,7 @@
       <w:r>
         <w:rPr>
           <w:rFonts w:ascii="Times New Roman" w:hAnsi="Times New Roman" w:cs="Times New Roman"/>
+          <w:noProof/>
           <w:lang w:val="es-ES"/>
         </w:rPr>
         <w:drawing>
@@ -17769,22 +15323,54 @@
     </w:p>
     <w:p>
       <w:pPr>
-        <w:pStyle w:val="Prrafodelista"/>
-        <w:numPr>
-          <w:ilvl w:val="1"/>
-          <w:numId w:val="5"/>
-        </w:numPr>
         <w:jc w:val="both"/>
         <w:rPr>
           <w:rFonts w:ascii="Times New Roman" w:hAnsi="Times New Roman" w:cs="Times New Roman"/>
           <w:lang w:val="es-ES"/>
         </w:rPr>
       </w:pPr>
-      <w:r>
-        <w:rPr>
-          <w:rFonts w:ascii="Times New Roman" w:hAnsi="Times New Roman" w:cs="Times New Roman"/>
-          <w:lang w:val="es-ES"/>
-        </w:rPr>
+    </w:p>
+    <w:p>
+      <w:pPr>
+        <w:jc w:val="both"/>
+        <w:rPr>
+          <w:rFonts w:ascii="Times New Roman" w:hAnsi="Times New Roman" w:cs="Times New Roman"/>
+          <w:lang w:val="es-ES"/>
+        </w:rPr>
+      </w:pPr>
+    </w:p>
+    <w:p>
+      <w:pPr>
+        <w:jc w:val="both"/>
+        <w:rPr>
+          <w:rFonts w:ascii="Times New Roman" w:hAnsi="Times New Roman" w:cs="Times New Roman"/>
+          <w:lang w:val="es-ES"/>
+        </w:rPr>
+      </w:pPr>
+    </w:p>
+    <w:p>
+      <w:pPr>
+        <w:jc w:val="both"/>
+        <w:rPr>
+          <w:rFonts w:ascii="Times New Roman" w:hAnsi="Times New Roman" w:cs="Times New Roman"/>
+          <w:lang w:val="es-ES"/>
+        </w:rPr>
+      </w:pPr>
+    </w:p>
+    <w:p>
+      <w:pPr>
+        <w:jc w:val="both"/>
+        <w:rPr>
+          <w:rFonts w:ascii="Times New Roman" w:hAnsi="Times New Roman" w:cs="Times New Roman"/>
+          <w:lang w:val="es-ES"/>
+        </w:rPr>
+      </w:pPr>
+      <w:r>
+        <w:rPr>
+          <w:rFonts w:ascii="Times New Roman" w:hAnsi="Times New Roman" w:cs="Times New Roman"/>
+          <w:lang w:val="es-ES"/>
+        </w:rPr>
+        <w:lastRenderedPageBreak/>
         <w:t xml:space="preserve">Plan de Recuperación </w:t>
       </w:r>
     </w:p>
@@ -17802,6 +15388,7 @@
       <w:r>
         <w:rPr>
           <w:rFonts w:ascii="Times New Roman" w:hAnsi="Times New Roman" w:cs="Times New Roman"/>
+          <w:noProof/>
           <w:lang w:val="es-ES"/>
         </w:rPr>
         <w:drawing>
@@ -17859,7 +15446,6 @@
           <w:rFonts w:ascii="Times New Roman" w:hAnsi="Times New Roman" w:cs="Times New Roman"/>
           <w:lang w:val="es-ES"/>
         </w:rPr>
-        <w:lastRenderedPageBreak/>
         <w:t xml:space="preserve">Automatización </w:t>
       </w:r>
     </w:p>
@@ -18177,6 +15763,24 @@
     </w:p>
     <w:p>
       <w:pPr>
+        <w:jc w:val="both"/>
+        <w:rPr>
+          <w:rFonts w:ascii="Times New Roman" w:hAnsi="Times New Roman" w:cs="Times New Roman"/>
+          <w:lang w:val="es-ES"/>
+        </w:rPr>
+      </w:pPr>
+    </w:p>
+    <w:p>
+      <w:pPr>
+        <w:jc w:val="both"/>
+        <w:rPr>
+          <w:rFonts w:ascii="Times New Roman" w:hAnsi="Times New Roman" w:cs="Times New Roman"/>
+          <w:lang w:val="es-ES"/>
+        </w:rPr>
+      </w:pPr>
+    </w:p>
+    <w:p>
+      <w:pPr>
         <w:pStyle w:val="Ttulo1"/>
         <w:numPr>
           <w:ilvl w:val="0"/>
@@ -18196,6 +15800,7 @@
           <w:szCs w:val="32"/>
           <w:lang w:val="es-ES"/>
         </w:rPr>
+        <w:lastRenderedPageBreak/>
         <w:t>Migración y Carga de Datos (</w:t>
       </w:r>
       <w:proofErr w:type="spellStart"/>
@@ -18331,6 +15936,7 @@
       <w:r>
         <w:rPr>
           <w:rFonts w:ascii="Times New Roman" w:hAnsi="Times New Roman" w:cs="Times New Roman"/>
+          <w:noProof/>
           <w:lang w:val="es-ES"/>
         </w:rPr>
         <w:drawing>
@@ -18454,6 +16060,24 @@
     </w:p>
     <w:p>
       <w:pPr>
+        <w:jc w:val="both"/>
+        <w:rPr>
+          <w:rFonts w:ascii="Times New Roman" w:hAnsi="Times New Roman" w:cs="Times New Roman"/>
+          <w:lang w:val="es-ES"/>
+        </w:rPr>
+      </w:pPr>
+    </w:p>
+    <w:p>
+      <w:pPr>
+        <w:jc w:val="both"/>
+        <w:rPr>
+          <w:rFonts w:ascii="Times New Roman" w:hAnsi="Times New Roman" w:cs="Times New Roman"/>
+          <w:lang w:val="es-ES"/>
+        </w:rPr>
+      </w:pPr>
+    </w:p>
+    <w:p>
+      <w:pPr>
         <w:pBdr>
           <w:bottom w:val="single" w:sz="6" w:space="1" w:color="auto"/>
         </w:pBdr>
@@ -18468,7 +16092,6 @@
           <w:rFonts w:ascii="Times New Roman" w:hAnsi="Times New Roman" w:cs="Times New Roman"/>
           <w:lang w:val="es-ES"/>
         </w:rPr>
-        <w:lastRenderedPageBreak/>
         <w:t xml:space="preserve">Cada archivo fue exportado en formato UTF-8 para garantizar compatibilidad de caracteres delimitado por; o, según su origen </w:t>
       </w:r>
     </w:p>
@@ -18642,11 +16265,13 @@
       <w:r>
         <w:rPr>
           <w:rFonts w:ascii="Times New Roman" w:hAnsi="Times New Roman" w:cs="Times New Roman"/>
-          <w:lang w:val="es-ES"/>
-        </w:rPr>
+          <w:noProof/>
+          <w:lang w:val="es-ES"/>
+        </w:rPr>
+        <w:lastRenderedPageBreak/>
         <w:drawing>
-          <wp:inline distT="0" distB="0" distL="0" distR="0" wp14:anchorId="72EF2E93" wp14:editId="56934C36">
-            <wp:extent cx="5400040" cy="4197985"/>
+          <wp:inline distT="0" distB="0" distL="0" distR="0" wp14:anchorId="72EF2E93" wp14:editId="31091EFF">
+            <wp:extent cx="4485640" cy="3487131"/>
             <wp:effectExtent l="0" t="0" r="0" b="0"/>
             <wp:docPr id="1286526886" name="Imagen 1" descr="Texto&#10;&#10;El contenido generado por IA puede ser incorrecto."/>
             <wp:cNvGraphicFramePr>
@@ -18668,7 +16293,7 @@
                   <pic:spPr>
                     <a:xfrm>
                       <a:off x="0" y="0"/>
-                      <a:ext cx="5400040" cy="4197985"/>
+                      <a:ext cx="4490967" cy="3491272"/>
                     </a:xfrm>
                     <a:prstGeom prst="rect">
                       <a:avLst/>
@@ -18703,9 +16328,9 @@
       <w:r>
         <w:rPr>
           <w:rFonts w:ascii="Times New Roman" w:hAnsi="Times New Roman" w:cs="Times New Roman"/>
-          <w:lang w:val="es-ES"/>
-        </w:rPr>
-        <w:lastRenderedPageBreak/>
+          <w:noProof/>
+          <w:lang w:val="es-ES"/>
+        </w:rPr>
         <w:drawing>
           <wp:inline distT="0" distB="0" distL="0" distR="0" wp14:anchorId="3B13A0E0" wp14:editId="686BAD0E">
             <wp:extent cx="5400040" cy="4305935"/>
@@ -18755,12 +16380,14 @@
       <w:r>
         <w:rPr>
           <w:rFonts w:ascii="Times New Roman" w:hAnsi="Times New Roman" w:cs="Times New Roman"/>
-          <w:lang w:val="es-ES"/>
-        </w:rPr>
+          <w:noProof/>
+          <w:lang w:val="es-ES"/>
+        </w:rPr>
+        <w:lastRenderedPageBreak/>
         <w:drawing>
-          <wp:inline distT="0" distB="0" distL="0" distR="0" wp14:anchorId="395700F1" wp14:editId="7368A76F">
-            <wp:extent cx="5400040" cy="3373755"/>
-            <wp:effectExtent l="0" t="0" r="0" b="0"/>
+          <wp:inline distT="0" distB="0" distL="0" distR="0" wp14:anchorId="395700F1" wp14:editId="20717383">
+            <wp:extent cx="4348480" cy="2716777"/>
+            <wp:effectExtent l="0" t="0" r="0" b="7620"/>
             <wp:docPr id="1823891851" name="Imagen 1" descr="Interfaz de usuario gráfica, Texto, Aplicación, Correo electrónico&#10;&#10;El contenido generado por IA puede ser incorrecto."/>
             <wp:cNvGraphicFramePr>
               <a:graphicFrameLocks xmlns:a="http://schemas.openxmlformats.org/drawingml/2006/main" noChangeAspect="1"/>
@@ -18781,7 +16408,7 @@
                   <pic:spPr>
                     <a:xfrm>
                       <a:off x="0" y="0"/>
-                      <a:ext cx="5400040" cy="3373755"/>
+                      <a:ext cx="4353319" cy="2719800"/>
                     </a:xfrm>
                     <a:prstGeom prst="rect">
                       <a:avLst/>
@@ -18813,36 +16440,16 @@
           <w:lang w:val="es-ES"/>
         </w:rPr>
       </w:pPr>
-    </w:p>
-    <w:p>
-      <w:pPr>
-        <w:ind w:left="360"/>
-        <w:jc w:val="both"/>
-        <w:rPr>
-          <w:rFonts w:ascii="Times New Roman" w:hAnsi="Times New Roman" w:cs="Times New Roman"/>
-          <w:lang w:val="es-ES"/>
-        </w:rPr>
-      </w:pPr>
-    </w:p>
-    <w:p>
-      <w:pPr>
-        <w:ind w:left="360"/>
-        <w:jc w:val="both"/>
-        <w:rPr>
-          <w:rFonts w:ascii="Times New Roman" w:hAnsi="Times New Roman" w:cs="Times New Roman"/>
-          <w:lang w:val="es-ES"/>
-        </w:rPr>
-      </w:pPr>
-      <w:r>
-        <w:rPr>
-          <w:rFonts w:ascii="Times New Roman" w:hAnsi="Times New Roman" w:cs="Times New Roman"/>
-          <w:lang w:val="es-ES"/>
-        </w:rPr>
-        <w:lastRenderedPageBreak/>
+      <w:r>
+        <w:rPr>
+          <w:rFonts w:ascii="Times New Roman" w:hAnsi="Times New Roman" w:cs="Times New Roman"/>
+          <w:noProof/>
+          <w:lang w:val="es-ES"/>
+        </w:rPr>
         <w:drawing>
-          <wp:inline distT="0" distB="0" distL="0" distR="0" wp14:anchorId="34E0BC73" wp14:editId="28776022">
-            <wp:extent cx="5400040" cy="1496060"/>
-            <wp:effectExtent l="0" t="0" r="0" b="8890"/>
+          <wp:inline distT="0" distB="0" distL="0" distR="0" wp14:anchorId="34E0BC73" wp14:editId="390C8AB0">
+            <wp:extent cx="4150360" cy="1149841"/>
+            <wp:effectExtent l="0" t="0" r="2540" b="0"/>
             <wp:docPr id="948547664" name="Imagen 1" descr="Interfaz de usuario gráfica, Texto, Aplicación&#10;&#10;El contenido generado por IA puede ser incorrecto."/>
             <wp:cNvGraphicFramePr>
               <a:graphicFrameLocks xmlns:a="http://schemas.openxmlformats.org/drawingml/2006/main" noChangeAspect="1"/>
@@ -18863,7 +16470,7 @@
                   <pic:spPr>
                     <a:xfrm>
                       <a:off x="0" y="0"/>
-                      <a:ext cx="5400040" cy="1496060"/>
+                      <a:ext cx="4157365" cy="1151782"/>
                     </a:xfrm>
                     <a:prstGeom prst="rect">
                       <a:avLst/>
@@ -18921,6 +16528,7 @@
       <w:r>
         <w:rPr>
           <w:rFonts w:ascii="Times New Roman" w:hAnsi="Times New Roman" w:cs="Times New Roman"/>
+          <w:noProof/>
           <w:lang w:val="es-ES"/>
         </w:rPr>
         <w:drawing>
@@ -18971,6 +16579,7 @@
       <w:r>
         <w:rPr>
           <w:rFonts w:ascii="Times New Roman" w:hAnsi="Times New Roman" w:cs="Times New Roman"/>
+          <w:noProof/>
           <w:lang w:val="es-ES"/>
         </w:rPr>
         <w:lastRenderedPageBreak/>
@@ -19729,6 +17338,7 @@
       </w:pPr>
       <w:r>
         <w:rPr>
+          <w:noProof/>
           <w:lang w:val="es-ES"/>
         </w:rPr>
         <w:drawing>
@@ -20093,6 +17703,7 @@
       </w:pPr>
       <w:r>
         <w:rPr>
+          <w:noProof/>
           <w:lang w:val="es-ES"/>
         </w:rPr>
         <w:drawing>
@@ -20734,6 +18345,7 @@
       </w:pPr>
       <w:r>
         <w:rPr>
+          <w:noProof/>
           <w:lang w:val="es-ES"/>
         </w:rPr>
         <w:drawing>
@@ -20781,6 +18393,7 @@
       </w:pPr>
       <w:r>
         <w:rPr>
+          <w:noProof/>
           <w:lang w:val="es-ES"/>
         </w:rPr>
         <w:lastRenderedPageBreak/>
@@ -24614,6 +22227,7 @@
   <w:style w:type="character" w:default="1" w:styleId="Fuentedeprrafopredeter">
     <w:name w:val="Default Paragraph Font"/>
     <w:uiPriority w:val="1"/>
+    <w:semiHidden/>
     <w:unhideWhenUsed/>
   </w:style>
   <w:style w:type="table" w:default="1" w:styleId="Tablanormal">

</xml_diff>